<commit_message>
[TASK 16] Student 03 - Mandatory - D01 - Introduction - 1
</commit_message>
<xml_diff>
--- a/reports/Student #3/05 Requirements - Student #3.docx
+++ b/reports/Student #3/05 Requirements - Student #3.docx
@@ -108,7 +108,31 @@
                   <w:rPr>
                     <w:rFonts w:asciiTheme="majorHAnsi" w:hAnsiTheme="majorHAnsi" w:cstheme="majorHAnsi"/>
                   </w:rPr>
-                  <w:t xml:space="preserve"> CX.YYY  </w:t>
+                  <w:t xml:space="preserve"> C</w:t>
+                </w:r>
+                <w:r>
+                  <w:rPr>
+                    <w:rFonts w:asciiTheme="majorHAnsi" w:hAnsiTheme="majorHAnsi" w:cstheme="majorHAnsi"/>
+                  </w:rPr>
+                  <w:t>1</w:t>
+                </w:r>
+                <w:r>
+                  <w:rPr>
+                    <w:rFonts w:asciiTheme="majorHAnsi" w:hAnsiTheme="majorHAnsi" w:cstheme="majorHAnsi"/>
+                  </w:rPr>
+                  <w:t>.</w:t>
+                </w:r>
+                <w:r>
+                  <w:rPr>
+                    <w:rFonts w:asciiTheme="majorHAnsi" w:hAnsiTheme="majorHAnsi" w:cstheme="majorHAnsi"/>
+                  </w:rPr>
+                  <w:t>029</w:t>
+                </w:r>
+                <w:r>
+                  <w:rPr>
+                    <w:rFonts w:asciiTheme="majorHAnsi" w:hAnsiTheme="majorHAnsi" w:cstheme="majorHAnsi"/>
+                  </w:rPr>
+                  <w:t xml:space="preserve">  </w:t>
                 </w:r>
               </w:sdtContent>
             </w:sdt>
@@ -173,7 +197,7 @@
                   <w:rPr>
                     <w:rFonts w:asciiTheme="majorHAnsi" w:hAnsiTheme="majorHAnsi" w:cstheme="majorHAnsi"/>
                   </w:rPr>
-                  <w:t xml:space="preserve"> https://github.com/xxxx  </w:t>
+                  <w:t xml:space="preserve"> https://github.com/DP2-2024-C1-029/Acme-Software-Factory  </w:t>
                 </w:r>
               </w:sdtContent>
             </w:sdt>
@@ -255,7 +279,7 @@
                   <w:rPr>
                     <w:rFonts w:asciiTheme="majorHAnsi" w:hAnsiTheme="majorHAnsi" w:cstheme="majorHAnsi"/>
                   </w:rPr>
-                  <w:t xml:space="preserve"> DNI, NIE, or passport number</w:t>
+                  <w:t>49105638V</w:t>
                 </w:r>
               </w:sdtContent>
             </w:sdt>
@@ -311,14 +335,12 @@
                   </w:rPr>
                   <w:t xml:space="preserve"> </w:t>
                 </w:r>
-                <w:proofErr w:type="spellStart"/>
                 <w:r>
                   <w:rPr>
                     <w:rFonts w:asciiTheme="majorHAnsi" w:hAnsiTheme="majorHAnsi" w:cstheme="majorHAnsi"/>
                   </w:rPr>
-                  <w:t>uvus</w:t>
+                  <w:t>juagombor</w:t>
                 </w:r>
-                <w:proofErr w:type="spellEnd"/>
                 <w:r>
                   <w:rPr>
                     <w:rFonts w:asciiTheme="majorHAnsi" w:hAnsiTheme="majorHAnsi" w:cstheme="majorHAnsi"/>
@@ -334,6 +356,7 @@
               <w:pStyle w:val="Sinespaciado"/>
               <w:rPr>
                 <w:rFonts w:asciiTheme="majorHAnsi" w:hAnsiTheme="majorHAnsi" w:cstheme="majorHAnsi"/>
+                <w:lang w:val="es-ES"/>
               </w:rPr>
             </w:pPr>
             <w:r>
@@ -361,6 +384,7 @@
               <w:sdtPr>
                 <w:rPr>
                   <w:rFonts w:asciiTheme="majorHAnsi" w:hAnsiTheme="majorHAnsi" w:cstheme="majorHAnsi"/>
+                  <w:lang w:val="es-ES"/>
                 </w:rPr>
                 <w:tag w:val="Student3"/>
                 <w:id w:val="-1783793770"/>
@@ -374,8 +398,16 @@
                 <w:r>
                   <w:rPr>
                     <w:rFonts w:asciiTheme="majorHAnsi" w:hAnsiTheme="majorHAnsi" w:cstheme="majorHAnsi"/>
+                    <w:lang w:val="es-ES"/>
                   </w:rPr>
-                  <w:t xml:space="preserve"> Surnames, Name </w:t>
+                  <w:t>Gómez Borrallo, Juan J</w:t>
+                </w:r>
+                <w:r>
+                  <w:rPr>
+                    <w:rFonts w:asciiTheme="majorHAnsi" w:hAnsiTheme="majorHAnsi" w:cstheme="majorHAnsi"/>
+                    <w:lang w:val="es-ES"/>
+                  </w:rPr>
+                  <w:t>osé</w:t>
                 </w:r>
               </w:sdtContent>
             </w:sdt>
@@ -426,7 +458,19 @@
                   <w:rPr>
                     <w:rFonts w:asciiTheme="majorHAnsi" w:hAnsiTheme="majorHAnsi" w:cstheme="majorHAnsi"/>
                   </w:rPr>
-                  <w:t xml:space="preserve"> role1, role2, role3  </w:t>
+                  <w:t xml:space="preserve"> </w:t>
+                </w:r>
+                <w:r>
+                  <w:rPr>
+                    <w:rFonts w:asciiTheme="majorHAnsi" w:hAnsiTheme="majorHAnsi" w:cstheme="majorHAnsi"/>
+                  </w:rPr>
+                  <w:t>developer, secretary</w:t>
+                </w:r>
+                <w:r>
+                  <w:rPr>
+                    <w:rFonts w:asciiTheme="majorHAnsi" w:hAnsiTheme="majorHAnsi" w:cstheme="majorHAnsi"/>
+                  </w:rPr>
+                  <w:t xml:space="preserve">  </w:t>
                 </w:r>
               </w:sdtContent>
             </w:sdt>
@@ -497,7 +541,19 @@
                   <w:rPr>
                     <w:rFonts w:asciiTheme="majorHAnsi" w:hAnsiTheme="majorHAnsi" w:cstheme="majorHAnsi"/>
                   </w:rPr>
-                  <w:t xml:space="preserve"> place month day, year </w:t>
+                  <w:t xml:space="preserve"> </w:t>
+                </w:r>
+                <w:r>
+                  <w:rPr>
+                    <w:rFonts w:asciiTheme="majorHAnsi" w:hAnsiTheme="majorHAnsi" w:cstheme="majorHAnsi"/>
+                  </w:rPr>
+                  <w:t>16/02/2024</w:t>
+                </w:r>
+                <w:r>
+                  <w:rPr>
+                    <w:rFonts w:asciiTheme="majorHAnsi" w:hAnsiTheme="majorHAnsi" w:cstheme="majorHAnsi"/>
+                  </w:rPr>
+                  <w:t xml:space="preserve"> </w:t>
                 </w:r>
               </w:sdtContent>
             </w:sdt>
@@ -1660,16 +1716,8 @@
           <w:rFonts w:cstheme="majorHAnsi"/>
         </w:rPr>
         <w:lastRenderedPageBreak/>
-        <w:t xml:space="preserve">MANDATORY Deliverable D03: implementing </w:t>
-      </w:r>
-      <w:proofErr w:type="gramStart"/>
-      <w:r>
-        <w:rPr>
-          <w:rFonts w:cstheme="majorHAnsi"/>
-        </w:rPr>
-        <w:t>features</w:t>
-      </w:r>
-      <w:proofErr w:type="gramEnd"/>
+        <w:t>MANDATORY Deliverable D03: implementing features</w:t>
+      </w:r>
     </w:p>
     <w:p>
       <w:pPr>
@@ -1864,21 +1912,7 @@
         <w:rPr>
           <w:rFonts w:asciiTheme="majorHAnsi" w:hAnsiTheme="majorHAnsi" w:cstheme="majorHAnsi"/>
         </w:rPr>
-        <w:t xml:space="preserve"> can be updated or deleted </w:t>
-      </w:r>
-      <w:proofErr w:type="gramStart"/>
-      <w:r>
-        <w:rPr>
-          <w:rFonts w:asciiTheme="majorHAnsi" w:hAnsiTheme="majorHAnsi" w:cstheme="majorHAnsi"/>
-        </w:rPr>
-        <w:t>as long as</w:t>
-      </w:r>
-      <w:proofErr w:type="gramEnd"/>
-      <w:r>
-        <w:rPr>
-          <w:rFonts w:asciiTheme="majorHAnsi" w:hAnsiTheme="majorHAnsi" w:cstheme="majorHAnsi"/>
-        </w:rPr>
-        <w:t xml:space="preserve"> they have not been published. For a </w:t>
+        <w:t xml:space="preserve"> can be updated or deleted as long as they have not been published. For a </w:t>
       </w:r>
       <w:r>
         <w:rPr>
@@ -2140,21 +2174,7 @@
         <w:rPr>
           <w:rFonts w:asciiTheme="majorHAnsi" w:hAnsiTheme="majorHAnsi" w:cstheme="majorHAnsi"/>
         </w:rPr>
-        <w:t xml:space="preserve"> </w:t>
-      </w:r>
-      <w:proofErr w:type="gramStart"/>
-      <w:r>
-        <w:rPr>
-          <w:rFonts w:asciiTheme="majorHAnsi" w:hAnsiTheme="majorHAnsi" w:cstheme="majorHAnsi"/>
-        </w:rPr>
-        <w:t>as long as</w:t>
-      </w:r>
-      <w:proofErr w:type="gramEnd"/>
-      <w:r>
-        <w:rPr>
-          <w:rFonts w:asciiTheme="majorHAnsi" w:hAnsiTheme="majorHAnsi" w:cstheme="majorHAnsi"/>
-        </w:rPr>
-        <w:t xml:space="preserve"> it is not published.</w:t>
+        <w:t xml:space="preserve"> as long as it is not published.</w:t>
       </w:r>
     </w:p>
     <w:permStart w:id="1178087718" w:edGrp="everyone"/>
@@ -3401,16 +3421,8 @@
           <w:rFonts w:cstheme="majorHAnsi"/>
         </w:rPr>
         <w:lastRenderedPageBreak/>
-        <w:t xml:space="preserve">SUPPLEMENTARY Deliverable D03: implementing </w:t>
-      </w:r>
-      <w:proofErr w:type="gramStart"/>
-      <w:r>
-        <w:rPr>
-          <w:rFonts w:cstheme="majorHAnsi"/>
-        </w:rPr>
-        <w:t>features</w:t>
-      </w:r>
-      <w:proofErr w:type="gramEnd"/>
+        <w:t>SUPPLEMENTARY Deliverable D03: implementing features</w:t>
+      </w:r>
     </w:p>
     <w:p>
       <w:pPr>
@@ -6184,14 +6196,14 @@
     <w:charset w:val="00"/>
     <w:family w:val="swiss"/>
     <w:pitch w:val="variable"/>
-    <w:sig w:usb0="E4002EFF" w:usb1="C200247B" w:usb2="00000009" w:usb3="00000000" w:csb0="000001FF" w:csb1="00000000"/>
+    <w:sig w:usb0="E4002EFF" w:usb1="C000247B" w:usb2="00000009" w:usb3="00000000" w:csb0="000001FF" w:csb1="00000000"/>
   </w:font>
   <w:font w:name="Calibri Light">
     <w:panose1 w:val="020F0302020204030204"/>
     <w:charset w:val="00"/>
     <w:family w:val="swiss"/>
     <w:pitch w:val="variable"/>
-    <w:sig w:usb0="E4002EFF" w:usb1="C200247B" w:usb2="00000009" w:usb3="00000000" w:csb0="000001FF" w:csb1="00000000"/>
+    <w:sig w:usb0="E4002EFF" w:usb1="C000247B" w:usb2="00000009" w:usb3="00000000" w:csb0="000001FF" w:csb1="00000000"/>
   </w:font>
   <w:font w:name="Cambria Math">
     <w:panose1 w:val="02040503050406030204"/>
@@ -6221,6 +6233,7 @@
   <w:rsids>
     <w:rsidRoot w:val="00BC2E03"/>
     <w:rsid w:val="00BC2E03"/>
+    <w:rsid w:val="00CF6D45"/>
   </w:rsids>
   <m:mathPr>
     <m:mathFont m:val="Cambria Math"/>

</xml_diff>

<commit_message>
docs: añadidos reports y plantilla excel tiempos.
</commit_message>
<xml_diff>
--- a/reports/Student #3/05 Requirements - Student #3.docx
+++ b/reports/Student #3/05 Requirements - Student #3.docx
@@ -806,7 +806,19 @@
             <w:rPr>
               <w:rFonts w:asciiTheme="majorHAnsi" w:hAnsiTheme="majorHAnsi" w:cstheme="majorHAnsi"/>
             </w:rPr>
-            <w:t xml:space="preserve">   </w:t>
+            <w:t xml:space="preserve"> </w:t>
+          </w:r>
+          <w:r>
+            <w:rPr>
+              <w:rFonts w:asciiTheme="majorHAnsi" w:hAnsiTheme="majorHAnsi" w:cstheme="majorHAnsi"/>
+            </w:rPr>
+            <w:t>X</w:t>
+          </w:r>
+          <w:r>
+            <w:rPr>
+              <w:rFonts w:asciiTheme="majorHAnsi" w:hAnsiTheme="majorHAnsi" w:cstheme="majorHAnsi"/>
+            </w:rPr>
+            <w:t xml:space="preserve"> </w:t>
           </w:r>
         </w:sdtContent>
       </w:sdt>
@@ -2841,7 +2853,19 @@
             <w:rPr>
               <w:rFonts w:asciiTheme="majorHAnsi" w:hAnsiTheme="majorHAnsi" w:cstheme="majorHAnsi"/>
             </w:rPr>
-            <w:t xml:space="preserve">    </w:t>
+            <w:t xml:space="preserve"> </w:t>
+          </w:r>
+          <w:r>
+            <w:rPr>
+              <w:rFonts w:asciiTheme="majorHAnsi" w:hAnsiTheme="majorHAnsi" w:cstheme="majorHAnsi"/>
+            </w:rPr>
+            <w:t>X</w:t>
+          </w:r>
+          <w:r>
+            <w:rPr>
+              <w:rFonts w:asciiTheme="majorHAnsi" w:hAnsiTheme="majorHAnsi" w:cstheme="majorHAnsi"/>
+            </w:rPr>
+            <w:t xml:space="preserve">  </w:t>
           </w:r>
         </w:sdtContent>
       </w:sdt>
@@ -2893,7 +2917,19 @@
             <w:rPr>
               <w:rFonts w:asciiTheme="majorHAnsi" w:hAnsiTheme="majorHAnsi" w:cstheme="majorHAnsi"/>
             </w:rPr>
-            <w:t xml:space="preserve">    </w:t>
+            <w:t xml:space="preserve"> </w:t>
+          </w:r>
+          <w:r>
+            <w:rPr>
+              <w:rFonts w:asciiTheme="majorHAnsi" w:hAnsiTheme="majorHAnsi" w:cstheme="majorHAnsi"/>
+            </w:rPr>
+            <w:t>X</w:t>
+          </w:r>
+          <w:r>
+            <w:rPr>
+              <w:rFonts w:asciiTheme="majorHAnsi" w:hAnsiTheme="majorHAnsi" w:cstheme="majorHAnsi"/>
+            </w:rPr>
+            <w:t xml:space="preserve"> </w:t>
           </w:r>
         </w:sdtContent>
       </w:sdt>
@@ -6232,6 +6268,8 @@
   </w:compat>
   <w:rsids>
     <w:rsidRoot w:val="00BC2E03"/>
+    <w:rsid w:val="00450957"/>
+    <w:rsid w:val="006B1A2F"/>
     <w:rsid w:val="00BC2E03"/>
     <w:rsid w:val="00CF6D45"/>
   </w:rsids>

</xml_diff>

<commit_message>
feat: Cambios en el codigo, reports y UML avanzado
</commit_message>
<xml_diff>
--- a/reports/Student #3/05 Requirements - Student #3.docx
+++ b/reports/Student #3/05 Requirements - Student #3.docx
@@ -335,12 +335,14 @@
                   </w:rPr>
                   <w:t xml:space="preserve"> </w:t>
                 </w:r>
+                <w:proofErr w:type="spellStart"/>
                 <w:r>
                   <w:rPr>
                     <w:rFonts w:asciiTheme="majorHAnsi" w:hAnsiTheme="majorHAnsi" w:cstheme="majorHAnsi"/>
                   </w:rPr>
                   <w:t>juagombor</w:t>
                 </w:r>
+                <w:proofErr w:type="spellEnd"/>
                 <w:r>
                   <w:rPr>
                     <w:rFonts w:asciiTheme="majorHAnsi" w:hAnsiTheme="majorHAnsi" w:cstheme="majorHAnsi"/>
@@ -400,7 +402,23 @@
                     <w:rFonts w:asciiTheme="majorHAnsi" w:hAnsiTheme="majorHAnsi" w:cstheme="majorHAnsi"/>
                     <w:lang w:val="es-ES"/>
                   </w:rPr>
-                  <w:t>Gómez Borrallo, Juan J</w:t>
+                  <w:t xml:space="preserve">Gómez </w:t>
+                </w:r>
+                <w:proofErr w:type="spellStart"/>
+                <w:r>
+                  <w:rPr>
+                    <w:rFonts w:asciiTheme="majorHAnsi" w:hAnsiTheme="majorHAnsi" w:cstheme="majorHAnsi"/>
+                    <w:lang w:val="es-ES"/>
+                  </w:rPr>
+                  <w:t>Borrallo</w:t>
+                </w:r>
+                <w:proofErr w:type="spellEnd"/>
+                <w:r>
+                  <w:rPr>
+                    <w:rFonts w:asciiTheme="majorHAnsi" w:hAnsiTheme="majorHAnsi" w:cstheme="majorHAnsi"/>
+                    <w:lang w:val="es-ES"/>
+                  </w:rPr>
+                  <w:t>, Juan J</w:t>
                 </w:r>
                 <w:r>
                   <w:rPr>
@@ -1178,7 +1196,19 @@
             <w:rPr>
               <w:rFonts w:asciiTheme="majorHAnsi" w:hAnsiTheme="majorHAnsi" w:cstheme="majorHAnsi"/>
             </w:rPr>
-            <w:t xml:space="preserve">    </w:t>
+            <w:t xml:space="preserve"> </w:t>
+          </w:r>
+          <w:r>
+            <w:rPr>
+              <w:rFonts w:asciiTheme="majorHAnsi" w:hAnsiTheme="majorHAnsi" w:cstheme="majorHAnsi"/>
+            </w:rPr>
+            <w:t>X</w:t>
+          </w:r>
+          <w:r>
+            <w:rPr>
+              <w:rFonts w:asciiTheme="majorHAnsi" w:hAnsiTheme="majorHAnsi" w:cstheme="majorHAnsi"/>
+            </w:rPr>
+            <w:t xml:space="preserve">  </w:t>
           </w:r>
         </w:sdtContent>
       </w:sdt>
@@ -1356,7 +1386,19 @@
             <w:rPr>
               <w:rFonts w:asciiTheme="majorHAnsi" w:hAnsiTheme="majorHAnsi" w:cstheme="majorHAnsi"/>
             </w:rPr>
-            <w:t xml:space="preserve">    </w:t>
+            <w:t xml:space="preserve"> </w:t>
+          </w:r>
+          <w:r>
+            <w:rPr>
+              <w:rFonts w:asciiTheme="majorHAnsi" w:hAnsiTheme="majorHAnsi" w:cstheme="majorHAnsi"/>
+            </w:rPr>
+            <w:t>X</w:t>
+          </w:r>
+          <w:r>
+            <w:rPr>
+              <w:rFonts w:asciiTheme="majorHAnsi" w:hAnsiTheme="majorHAnsi" w:cstheme="majorHAnsi"/>
+            </w:rPr>
+            <w:t xml:space="preserve"> </w:t>
           </w:r>
         </w:sdtContent>
       </w:sdt>
@@ -1505,7 +1547,19 @@
             <w:rPr>
               <w:rFonts w:asciiTheme="majorHAnsi" w:hAnsiTheme="majorHAnsi" w:cstheme="majorHAnsi"/>
             </w:rPr>
-            <w:t xml:space="preserve">    </w:t>
+            <w:t xml:space="preserve"> </w:t>
+          </w:r>
+          <w:r>
+            <w:rPr>
+              <w:rFonts w:asciiTheme="majorHAnsi" w:hAnsiTheme="majorHAnsi" w:cstheme="majorHAnsi"/>
+            </w:rPr>
+            <w:t>X</w:t>
+          </w:r>
+          <w:r>
+            <w:rPr>
+              <w:rFonts w:asciiTheme="majorHAnsi" w:hAnsiTheme="majorHAnsi" w:cstheme="majorHAnsi"/>
+            </w:rPr>
+            <w:t xml:space="preserve">  </w:t>
           </w:r>
         </w:sdtContent>
       </w:sdt>
@@ -3155,7 +3209,21 @@
               <w:rFonts w:asciiTheme="majorHAnsi" w:hAnsiTheme="majorHAnsi" w:cstheme="majorHAnsi"/>
               <w:lang w:val="en-US"/>
             </w:rPr>
-            <w:t xml:space="preserve">    </w:t>
+            <w:t xml:space="preserve"> </w:t>
+          </w:r>
+          <w:r>
+            <w:rPr>
+              <w:rFonts w:asciiTheme="majorHAnsi" w:hAnsiTheme="majorHAnsi" w:cstheme="majorHAnsi"/>
+              <w:lang w:val="en-US"/>
+            </w:rPr>
+            <w:t>X</w:t>
+          </w:r>
+          <w:r>
+            <w:rPr>
+              <w:rFonts w:asciiTheme="majorHAnsi" w:hAnsiTheme="majorHAnsi" w:cstheme="majorHAnsi"/>
+              <w:lang w:val="en-US"/>
+            </w:rPr>
+            <w:t xml:space="preserve"> </w:t>
           </w:r>
         </w:sdtContent>
       </w:sdt>
@@ -3364,7 +3432,19 @@
             <w:rPr>
               <w:rFonts w:asciiTheme="majorHAnsi" w:hAnsiTheme="majorHAnsi" w:cstheme="majorHAnsi"/>
             </w:rPr>
-            <w:t xml:space="preserve">    </w:t>
+            <w:t xml:space="preserve"> </w:t>
+          </w:r>
+          <w:r>
+            <w:rPr>
+              <w:rFonts w:asciiTheme="majorHAnsi" w:hAnsiTheme="majorHAnsi" w:cstheme="majorHAnsi"/>
+            </w:rPr>
+            <w:t>X</w:t>
+          </w:r>
+          <w:r>
+            <w:rPr>
+              <w:rFonts w:asciiTheme="majorHAnsi" w:hAnsiTheme="majorHAnsi" w:cstheme="majorHAnsi"/>
+            </w:rPr>
+            <w:t xml:space="preserve"> </w:t>
           </w:r>
         </w:sdtContent>
       </w:sdt>
@@ -6248,6 +6328,18 @@
     <w:pitch w:val="variable"/>
     <w:sig w:usb0="E00006FF" w:usb1="420024FF" w:usb2="02000000" w:usb3="00000000" w:csb0="0000019F" w:csb1="00000000"/>
   </w:font>
+  <w:font w:name="Aptos">
+    <w:charset w:val="00"/>
+    <w:family w:val="swiss"/>
+    <w:pitch w:val="variable"/>
+    <w:sig w:usb0="20000287" w:usb1="00000003" w:usb2="00000000" w:usb3="00000000" w:csb0="0000019F" w:csb1="00000000"/>
+  </w:font>
+  <w:font w:name="Aptos Display">
+    <w:charset w:val="00"/>
+    <w:family w:val="swiss"/>
+    <w:pitch w:val="variable"/>
+    <w:sig w:usb0="20000287" w:usb1="00000003" w:usb2="00000000" w:usb3="00000000" w:csb0="0000019F" w:csb1="00000000"/>
+  </w:font>
 </w:fonts>
 </file>
 
@@ -6270,6 +6362,7 @@
     <w:rsidRoot w:val="00BC2E03"/>
     <w:rsid w:val="00450957"/>
     <w:rsid w:val="006B1A2F"/>
+    <w:rsid w:val="007008D4"/>
     <w:rsid w:val="00BC2E03"/>
     <w:rsid w:val="00CF6D45"/>
   </w:rsids>

</xml_diff>

<commit_message>
feat: cambios datos bbdd
</commit_message>
<xml_diff>
--- a/reports/Student #3/05 Requirements - Student #3.docx
+++ b/reports/Student #3/05 Requirements - Student #3.docx
@@ -1727,7 +1727,19 @@
             <w:rPr>
               <w:rFonts w:asciiTheme="majorHAnsi" w:hAnsiTheme="majorHAnsi" w:cstheme="majorHAnsi"/>
             </w:rPr>
-            <w:t xml:space="preserve">    </w:t>
+            <w:t xml:space="preserve"> </w:t>
+          </w:r>
+          <w:r>
+            <w:rPr>
+              <w:rFonts w:asciiTheme="majorHAnsi" w:hAnsiTheme="majorHAnsi" w:cstheme="majorHAnsi"/>
+            </w:rPr>
+            <w:t>X</w:t>
+          </w:r>
+          <w:r>
+            <w:rPr>
+              <w:rFonts w:asciiTheme="majorHAnsi" w:hAnsiTheme="majorHAnsi" w:cstheme="majorHAnsi"/>
+            </w:rPr>
+            <w:t xml:space="preserve">  </w:t>
           </w:r>
         </w:sdtContent>
       </w:sdt>
@@ -2035,7 +2047,7 @@
             <w:rPr>
               <w:rFonts w:asciiTheme="majorHAnsi" w:hAnsiTheme="majorHAnsi" w:cstheme="majorHAnsi"/>
             </w:rPr>
-            <w:t xml:space="preserve">    </w:t>
+            <w:t xml:space="preserve">   </w:t>
           </w:r>
         </w:sdtContent>
       </w:sdt>
@@ -3378,7 +3390,19 @@
             <w:rPr>
               <w:rFonts w:asciiTheme="majorHAnsi" w:hAnsiTheme="majorHAnsi" w:cstheme="majorHAnsi"/>
             </w:rPr>
-            <w:t xml:space="preserve">    </w:t>
+            <w:t xml:space="preserve">  </w:t>
+          </w:r>
+          <w:r>
+            <w:rPr>
+              <w:rFonts w:asciiTheme="majorHAnsi" w:hAnsiTheme="majorHAnsi" w:cstheme="majorHAnsi"/>
+            </w:rPr>
+            <w:t>X</w:t>
+          </w:r>
+          <w:r>
+            <w:rPr>
+              <w:rFonts w:asciiTheme="majorHAnsi" w:hAnsiTheme="majorHAnsi" w:cstheme="majorHAnsi"/>
+            </w:rPr>
+            <w:t xml:space="preserve">  </w:t>
           </w:r>
         </w:sdtContent>
       </w:sdt>
@@ -3501,7 +3525,21 @@
               <w:rFonts w:asciiTheme="majorHAnsi" w:hAnsiTheme="majorHAnsi" w:cstheme="majorHAnsi"/>
               <w:lang w:val="en-US"/>
             </w:rPr>
-            <w:t xml:space="preserve">    </w:t>
+            <w:t xml:space="preserve">  </w:t>
+          </w:r>
+          <w:r>
+            <w:rPr>
+              <w:rFonts w:asciiTheme="majorHAnsi" w:hAnsiTheme="majorHAnsi" w:cstheme="majorHAnsi"/>
+              <w:lang w:val="en-US"/>
+            </w:rPr>
+            <w:t>X</w:t>
+          </w:r>
+          <w:r>
+            <w:rPr>
+              <w:rFonts w:asciiTheme="majorHAnsi" w:hAnsiTheme="majorHAnsi" w:cstheme="majorHAnsi"/>
+              <w:lang w:val="en-US"/>
+            </w:rPr>
+            <w:t xml:space="preserve"> </w:t>
           </w:r>
         </w:sdtContent>
       </w:sdt>
@@ -6360,6 +6398,7 @@
   </w:compat>
   <w:rsids>
     <w:rsidRoot w:val="00BC2E03"/>
+    <w:rsid w:val="003A6C9D"/>
     <w:rsid w:val="00450957"/>
     <w:rsid w:val="006B1A2F"/>
     <w:rsid w:val="007008D4"/>

</xml_diff>

<commit_message>
feat: 19) Operations by any principals on training modules:
</commit_message>
<xml_diff>
--- a/reports/Student #3/05 Requirements - Student #3.docx
+++ b/reports/Student #3/05 Requirements - Student #3.docx
@@ -1,6 +1,6 @@
 
 <file path=word/document.xml><?xml version="1.0" encoding="utf-8"?>
-<w:document xmlns:wpc="http://schemas.microsoft.com/office/word/2010/wordprocessingCanvas" xmlns:cx="http://schemas.microsoft.com/office/drawing/2014/chartex" xmlns:cx1="http://schemas.microsoft.com/office/drawing/2015/9/8/chartex" xmlns:cx2="http://schemas.microsoft.com/office/drawing/2015/10/21/chartex" xmlns:cx3="http://schemas.microsoft.com/office/drawing/2016/5/9/chartex" xmlns:cx4="http://schemas.microsoft.com/office/drawing/2016/5/10/chartex" xmlns:cx5="http://schemas.microsoft.com/office/drawing/2016/5/11/chartex" xmlns:cx6="http://schemas.microsoft.com/office/drawing/2016/5/12/chartex" xmlns:cx7="http://schemas.microsoft.com/office/drawing/2016/5/13/chartex" xmlns:cx8="http://schemas.microsoft.com/office/drawing/2016/5/14/chartex" xmlns:mc="http://schemas.openxmlformats.org/markup-compatibility/2006" xmlns:aink="http://schemas.microsoft.com/office/drawing/2016/ink" xmlns:am3d="http://schemas.microsoft.com/office/drawing/2017/model3d" xmlns:o="urn:schemas-microsoft-com:office:office" xmlns:oel="http://schemas.microsoft.com/office/2019/extlst" xmlns:r="http://schemas.openxmlformats.org/officeDocument/2006/relationships" xmlns:m="http://schemas.openxmlformats.org/officeDocument/2006/math" xmlns:v="urn:schemas-microsoft-com:vml" xmlns:wp14="http://schemas.microsoft.com/office/word/2010/wordprocessingDrawing" xmlns:wp="http://schemas.openxmlformats.org/drawingml/2006/wordprocessingDrawing" xmlns:w10="urn:schemas-microsoft-com:office:word" xmlns:w="http://schemas.openxmlformats.org/wordprocessingml/2006/main" xmlns:w14="http://schemas.microsoft.com/office/word/2010/wordml" xmlns:w15="http://schemas.microsoft.com/office/word/2012/wordml" xmlns:w16cex="http://schemas.microsoft.com/office/word/2018/wordml/cex" xmlns:w16cid="http://schemas.microsoft.com/office/word/2016/wordml/cid" xmlns:w16="http://schemas.microsoft.com/office/word/2018/wordml" xmlns:w16sdtdh="http://schemas.microsoft.com/office/word/2020/wordml/sdtdatahash" xmlns:w16se="http://schemas.microsoft.com/office/word/2015/wordml/symex" xmlns:wpg="http://schemas.microsoft.com/office/word/2010/wordprocessingGroup" xmlns:wpi="http://schemas.microsoft.com/office/word/2010/wordprocessingInk" xmlns:wne="http://schemas.microsoft.com/office/word/2006/wordml" xmlns:wps="http://schemas.microsoft.com/office/word/2010/wordprocessingShape" mc:Ignorable="w14 w15 w16se w16cid w16 w16cex w16sdtdh wp14">
+<w:document xmlns:wpc="http://schemas.microsoft.com/office/word/2010/wordprocessingCanvas" xmlns:cx="http://schemas.microsoft.com/office/drawing/2014/chartex" xmlns:cx1="http://schemas.microsoft.com/office/drawing/2015/9/8/chartex" xmlns:cx2="http://schemas.microsoft.com/office/drawing/2015/10/21/chartex" xmlns:cx3="http://schemas.microsoft.com/office/drawing/2016/5/9/chartex" xmlns:cx4="http://schemas.microsoft.com/office/drawing/2016/5/10/chartex" xmlns:cx5="http://schemas.microsoft.com/office/drawing/2016/5/11/chartex" xmlns:cx6="http://schemas.microsoft.com/office/drawing/2016/5/12/chartex" xmlns:cx7="http://schemas.microsoft.com/office/drawing/2016/5/13/chartex" xmlns:cx8="http://schemas.microsoft.com/office/drawing/2016/5/14/chartex" xmlns:mc="http://schemas.openxmlformats.org/markup-compatibility/2006" xmlns:aink="http://schemas.microsoft.com/office/drawing/2016/ink" xmlns:am3d="http://schemas.microsoft.com/office/drawing/2017/model3d" xmlns:o="urn:schemas-microsoft-com:office:office" xmlns:oel="http://schemas.microsoft.com/office/2019/extlst" xmlns:r="http://schemas.openxmlformats.org/officeDocument/2006/relationships" xmlns:m="http://schemas.openxmlformats.org/officeDocument/2006/math" xmlns:v="urn:schemas-microsoft-com:vml" xmlns:wp14="http://schemas.microsoft.com/office/word/2010/wordprocessingDrawing" xmlns:wp="http://schemas.openxmlformats.org/drawingml/2006/wordprocessingDrawing" xmlns:w10="urn:schemas-microsoft-com:office:word" xmlns:w="http://schemas.openxmlformats.org/wordprocessingml/2006/main" xmlns:w14="http://schemas.microsoft.com/office/word/2010/wordml" xmlns:w15="http://schemas.microsoft.com/office/word/2012/wordml" xmlns:w16cex="http://schemas.microsoft.com/office/word/2018/wordml/cex" xmlns:w16cid="http://schemas.microsoft.com/office/word/2016/wordml/cid" xmlns:w16="http://schemas.microsoft.com/office/word/2018/wordml" xmlns:w16du="http://schemas.microsoft.com/office/word/2023/wordml/word16du" xmlns:w16sdtdh="http://schemas.microsoft.com/office/word/2020/wordml/sdtdatahash" xmlns:w16se="http://schemas.microsoft.com/office/word/2015/wordml/symex" xmlns:wpg="http://schemas.microsoft.com/office/word/2010/wordprocessingGroup" xmlns:wpi="http://schemas.microsoft.com/office/word/2010/wordprocessingInk" xmlns:wne="http://schemas.microsoft.com/office/word/2006/wordml" xmlns:wps="http://schemas.microsoft.com/office/word/2010/wordprocessingShape" mc:Ignorable="w14 w15 w16se w16cid w16 w16cex w16sdtdh w16du wp14">
   <w:body>
     <w:p>
       <w:pPr>
@@ -402,23 +402,7 @@
                     <w:rFonts w:asciiTheme="majorHAnsi" w:hAnsiTheme="majorHAnsi" w:cstheme="majorHAnsi"/>
                     <w:lang w:val="es-ES"/>
                   </w:rPr>
-                  <w:t xml:space="preserve">Gómez </w:t>
-                </w:r>
-                <w:proofErr w:type="spellStart"/>
-                <w:r>
-                  <w:rPr>
-                    <w:rFonts w:asciiTheme="majorHAnsi" w:hAnsiTheme="majorHAnsi" w:cstheme="majorHAnsi"/>
-                    <w:lang w:val="es-ES"/>
-                  </w:rPr>
-                  <w:t>Borrallo</w:t>
-                </w:r>
-                <w:proofErr w:type="spellEnd"/>
-                <w:r>
-                  <w:rPr>
-                    <w:rFonts w:asciiTheme="majorHAnsi" w:hAnsiTheme="majorHAnsi" w:cstheme="majorHAnsi"/>
-                    <w:lang w:val="es-ES"/>
-                  </w:rPr>
-                  <w:t>, Juan J</w:t>
+                  <w:t>Gómez Borrallo, Juan J</w:t>
                 </w:r>
                 <w:r>
                   <w:rPr>
@@ -2047,7 +2031,19 @@
             <w:rPr>
               <w:rFonts w:asciiTheme="majorHAnsi" w:hAnsiTheme="majorHAnsi" w:cstheme="majorHAnsi"/>
             </w:rPr>
-            <w:t xml:space="preserve">   </w:t>
+            <w:t xml:space="preserve"> </w:t>
+          </w:r>
+          <w:r>
+            <w:rPr>
+              <w:rFonts w:asciiTheme="majorHAnsi" w:hAnsiTheme="majorHAnsi" w:cstheme="majorHAnsi"/>
+            </w:rPr>
+            <w:t>X</w:t>
+          </w:r>
+          <w:r>
+            <w:rPr>
+              <w:rFonts w:asciiTheme="majorHAnsi" w:hAnsiTheme="majorHAnsi" w:cstheme="majorHAnsi"/>
+            </w:rPr>
+            <w:t xml:space="preserve">  </w:t>
           </w:r>
         </w:sdtContent>
       </w:sdt>
@@ -2281,7 +2277,19 @@
             <w:rPr>
               <w:rFonts w:asciiTheme="majorHAnsi" w:hAnsiTheme="majorHAnsi" w:cstheme="majorHAnsi"/>
             </w:rPr>
-            <w:t xml:space="preserve">    </w:t>
+            <w:t xml:space="preserve"> </w:t>
+          </w:r>
+          <w:r>
+            <w:rPr>
+              <w:rFonts w:asciiTheme="majorHAnsi" w:hAnsiTheme="majorHAnsi" w:cstheme="majorHAnsi"/>
+            </w:rPr>
+            <w:t>X</w:t>
+          </w:r>
+          <w:r>
+            <w:rPr>
+              <w:rFonts w:asciiTheme="majorHAnsi" w:hAnsiTheme="majorHAnsi" w:cstheme="majorHAnsi"/>
+            </w:rPr>
+            <w:t xml:space="preserve">   </w:t>
           </w:r>
         </w:sdtContent>
       </w:sdt>
@@ -2392,7 +2400,21 @@
               <w:rFonts w:asciiTheme="majorHAnsi" w:hAnsiTheme="majorHAnsi" w:cstheme="majorHAnsi"/>
               <w:lang w:val="en-US"/>
             </w:rPr>
-            <w:t xml:space="preserve">    </w:t>
+            <w:t xml:space="preserve"> </w:t>
+          </w:r>
+          <w:r>
+            <w:rPr>
+              <w:rFonts w:asciiTheme="majorHAnsi" w:hAnsiTheme="majorHAnsi" w:cstheme="majorHAnsi"/>
+              <w:lang w:val="en-US"/>
+            </w:rPr>
+            <w:t>X</w:t>
+          </w:r>
+          <w:r>
+            <w:rPr>
+              <w:rFonts w:asciiTheme="majorHAnsi" w:hAnsiTheme="majorHAnsi" w:cstheme="majorHAnsi"/>
+              <w:lang w:val="en-US"/>
+            </w:rPr>
+            <w:t xml:space="preserve">   </w:t>
           </w:r>
         </w:sdtContent>
       </w:sdt>
@@ -3693,7 +3715,19 @@
             <w:rPr>
               <w:rFonts w:asciiTheme="majorHAnsi" w:hAnsiTheme="majorHAnsi" w:cstheme="majorHAnsi"/>
             </w:rPr>
-            <w:t xml:space="preserve">    </w:t>
+            <w:t xml:space="preserve">  </w:t>
+          </w:r>
+          <w:r>
+            <w:rPr>
+              <w:rFonts w:asciiTheme="majorHAnsi" w:hAnsiTheme="majorHAnsi" w:cstheme="majorHAnsi"/>
+            </w:rPr>
+            <w:t>X</w:t>
+          </w:r>
+          <w:r>
+            <w:rPr>
+              <w:rFonts w:asciiTheme="majorHAnsi" w:hAnsiTheme="majorHAnsi" w:cstheme="majorHAnsi"/>
+            </w:rPr>
+            <w:t xml:space="preserve"> </w:t>
           </w:r>
         </w:sdtContent>
       </w:sdt>
@@ -3774,7 +3808,19 @@
             <w:rPr>
               <w:rFonts w:asciiTheme="majorHAnsi" w:hAnsiTheme="majorHAnsi" w:cstheme="majorHAnsi"/>
             </w:rPr>
-            <w:t xml:space="preserve">    </w:t>
+            <w:t xml:space="preserve">  </w:t>
+          </w:r>
+          <w:r>
+            <w:rPr>
+              <w:rFonts w:asciiTheme="majorHAnsi" w:hAnsiTheme="majorHAnsi" w:cstheme="majorHAnsi"/>
+            </w:rPr>
+            <w:t>X</w:t>
+          </w:r>
+          <w:r>
+            <w:rPr>
+              <w:rFonts w:asciiTheme="majorHAnsi" w:hAnsiTheme="majorHAnsi" w:cstheme="majorHAnsi"/>
+            </w:rPr>
+            <w:t xml:space="preserve">  </w:t>
           </w:r>
         </w:sdtContent>
       </w:sdt>
@@ -4452,7 +4498,7 @@
 </file>
 
 <file path=word/numbering.xml><?xml version="1.0" encoding="utf-8"?>
-<w:numbering xmlns:wpc="http://schemas.microsoft.com/office/word/2010/wordprocessingCanvas" xmlns:cx="http://schemas.microsoft.com/office/drawing/2014/chartex" xmlns:cx1="http://schemas.microsoft.com/office/drawing/2015/9/8/chartex" xmlns:cx2="http://schemas.microsoft.com/office/drawing/2015/10/21/chartex" xmlns:cx3="http://schemas.microsoft.com/office/drawing/2016/5/9/chartex" xmlns:cx4="http://schemas.microsoft.com/office/drawing/2016/5/10/chartex" xmlns:cx5="http://schemas.microsoft.com/office/drawing/2016/5/11/chartex" xmlns:cx6="http://schemas.microsoft.com/office/drawing/2016/5/12/chartex" xmlns:cx7="http://schemas.microsoft.com/office/drawing/2016/5/13/chartex" xmlns:cx8="http://schemas.microsoft.com/office/drawing/2016/5/14/chartex" xmlns:mc="http://schemas.openxmlformats.org/markup-compatibility/2006" xmlns:aink="http://schemas.microsoft.com/office/drawing/2016/ink" xmlns:am3d="http://schemas.microsoft.com/office/drawing/2017/model3d" xmlns:o="urn:schemas-microsoft-com:office:office" xmlns:oel="http://schemas.microsoft.com/office/2019/extlst" xmlns:r="http://schemas.openxmlformats.org/officeDocument/2006/relationships" xmlns:m="http://schemas.openxmlformats.org/officeDocument/2006/math" xmlns:v="urn:schemas-microsoft-com:vml" xmlns:wp14="http://schemas.microsoft.com/office/word/2010/wordprocessingDrawing" xmlns:wp="http://schemas.openxmlformats.org/drawingml/2006/wordprocessingDrawing" xmlns:w10="urn:schemas-microsoft-com:office:word" xmlns:w="http://schemas.openxmlformats.org/wordprocessingml/2006/main" xmlns:w14="http://schemas.microsoft.com/office/word/2010/wordml" xmlns:w15="http://schemas.microsoft.com/office/word/2012/wordml" xmlns:w16cex="http://schemas.microsoft.com/office/word/2018/wordml/cex" xmlns:w16cid="http://schemas.microsoft.com/office/word/2016/wordml/cid" xmlns:w16="http://schemas.microsoft.com/office/word/2018/wordml" xmlns:w16sdtdh="http://schemas.microsoft.com/office/word/2020/wordml/sdtdatahash" xmlns:w16se="http://schemas.microsoft.com/office/word/2015/wordml/symex" xmlns:wpg="http://schemas.microsoft.com/office/word/2010/wordprocessingGroup" xmlns:wpi="http://schemas.microsoft.com/office/word/2010/wordprocessingInk" xmlns:wne="http://schemas.microsoft.com/office/word/2006/wordml" xmlns:wps="http://schemas.microsoft.com/office/word/2010/wordprocessingShape" mc:Ignorable="w14 w15 w16se w16cid w16 w16cex w16sdtdh wp14">
+<w:numbering xmlns:wpc="http://schemas.microsoft.com/office/word/2010/wordprocessingCanvas" xmlns:cx="http://schemas.microsoft.com/office/drawing/2014/chartex" xmlns:cx1="http://schemas.microsoft.com/office/drawing/2015/9/8/chartex" xmlns:cx2="http://schemas.microsoft.com/office/drawing/2015/10/21/chartex" xmlns:cx3="http://schemas.microsoft.com/office/drawing/2016/5/9/chartex" xmlns:cx4="http://schemas.microsoft.com/office/drawing/2016/5/10/chartex" xmlns:cx5="http://schemas.microsoft.com/office/drawing/2016/5/11/chartex" xmlns:cx6="http://schemas.microsoft.com/office/drawing/2016/5/12/chartex" xmlns:cx7="http://schemas.microsoft.com/office/drawing/2016/5/13/chartex" xmlns:cx8="http://schemas.microsoft.com/office/drawing/2016/5/14/chartex" xmlns:mc="http://schemas.openxmlformats.org/markup-compatibility/2006" xmlns:aink="http://schemas.microsoft.com/office/drawing/2016/ink" xmlns:am3d="http://schemas.microsoft.com/office/drawing/2017/model3d" xmlns:o="urn:schemas-microsoft-com:office:office" xmlns:oel="http://schemas.microsoft.com/office/2019/extlst" xmlns:r="http://schemas.openxmlformats.org/officeDocument/2006/relationships" xmlns:m="http://schemas.openxmlformats.org/officeDocument/2006/math" xmlns:v="urn:schemas-microsoft-com:vml" xmlns:wp14="http://schemas.microsoft.com/office/word/2010/wordprocessingDrawing" xmlns:wp="http://schemas.openxmlformats.org/drawingml/2006/wordprocessingDrawing" xmlns:w10="urn:schemas-microsoft-com:office:word" xmlns:w="http://schemas.openxmlformats.org/wordprocessingml/2006/main" xmlns:w14="http://schemas.microsoft.com/office/word/2010/wordml" xmlns:w15="http://schemas.microsoft.com/office/word/2012/wordml" xmlns:w16cex="http://schemas.microsoft.com/office/word/2018/wordml/cex" xmlns:w16cid="http://schemas.microsoft.com/office/word/2016/wordml/cid" xmlns:w16="http://schemas.microsoft.com/office/word/2018/wordml" xmlns:w16du="http://schemas.microsoft.com/office/word/2023/wordml/word16du" xmlns:w16sdtdh="http://schemas.microsoft.com/office/word/2020/wordml/sdtdatahash" xmlns:w16se="http://schemas.microsoft.com/office/word/2015/wordml/symex" xmlns:wpg="http://schemas.microsoft.com/office/word/2010/wordprocessingGroup" xmlns:wpi="http://schemas.microsoft.com/office/word/2010/wordprocessingInk" xmlns:wne="http://schemas.microsoft.com/office/word/2006/wordml" xmlns:wps="http://schemas.microsoft.com/office/word/2010/wordprocessingShape" mc:Ignorable="w14 w15 w16se w16cid w16 w16cex w16sdtdh w16du wp14">
   <w:abstractNum w:abstractNumId="0" w15:restartNumberingAfterBreak="0">
     <w:nsid w:val="3C204ED6"/>
     <w:multiLevelType w:val="hybridMultilevel"/>
@@ -4796,7 +4842,7 @@
 </file>
 
 <file path=word/styles.xml><?xml version="1.0" encoding="utf-8"?>
-<w:styles xmlns:mc="http://schemas.openxmlformats.org/markup-compatibility/2006" xmlns:r="http://schemas.openxmlformats.org/officeDocument/2006/relationships" xmlns:w="http://schemas.openxmlformats.org/wordprocessingml/2006/main" xmlns:w14="http://schemas.microsoft.com/office/word/2010/wordml" xmlns:w15="http://schemas.microsoft.com/office/word/2012/wordml" xmlns:w16cex="http://schemas.microsoft.com/office/word/2018/wordml/cex" xmlns:w16cid="http://schemas.microsoft.com/office/word/2016/wordml/cid" xmlns:w16="http://schemas.microsoft.com/office/word/2018/wordml" xmlns:w16sdtdh="http://schemas.microsoft.com/office/word/2020/wordml/sdtdatahash" xmlns:w16se="http://schemas.microsoft.com/office/word/2015/wordml/symex" mc:Ignorable="w14 w15 w16se w16cid w16 w16cex w16sdtdh">
+<w:styles xmlns:mc="http://schemas.openxmlformats.org/markup-compatibility/2006" xmlns:r="http://schemas.openxmlformats.org/officeDocument/2006/relationships" xmlns:w="http://schemas.openxmlformats.org/wordprocessingml/2006/main" xmlns:w14="http://schemas.microsoft.com/office/word/2010/wordml" xmlns:w15="http://schemas.microsoft.com/office/word/2012/wordml" xmlns:w16cex="http://schemas.microsoft.com/office/word/2018/wordml/cex" xmlns:w16cid="http://schemas.microsoft.com/office/word/2016/wordml/cid" xmlns:w16="http://schemas.microsoft.com/office/word/2018/wordml" xmlns:w16du="http://schemas.microsoft.com/office/word/2023/wordml/word16du" xmlns:w16sdtdh="http://schemas.microsoft.com/office/word/2020/wordml/sdtdatahash" xmlns:w16se="http://schemas.microsoft.com/office/word/2015/wordml/symex" mc:Ignorable="w14 w15 w16se w16cid w16 w16cex w16sdtdh w16du">
   <w:docDefaults>
     <w:rPrDefault>
       <w:rPr>
@@ -5410,7 +5456,7 @@
 </file>
 
 <file path=word/glossary/document.xml><?xml version="1.0" encoding="utf-8"?>
-<w:glossaryDocument xmlns:wpc="http://schemas.microsoft.com/office/word/2010/wordprocessingCanvas" xmlns:cx="http://schemas.microsoft.com/office/drawing/2014/chartex" xmlns:cx1="http://schemas.microsoft.com/office/drawing/2015/9/8/chartex" xmlns:cx2="http://schemas.microsoft.com/office/drawing/2015/10/21/chartex" xmlns:cx3="http://schemas.microsoft.com/office/drawing/2016/5/9/chartex" xmlns:cx4="http://schemas.microsoft.com/office/drawing/2016/5/10/chartex" xmlns:cx5="http://schemas.microsoft.com/office/drawing/2016/5/11/chartex" xmlns:cx6="http://schemas.microsoft.com/office/drawing/2016/5/12/chartex" xmlns:cx7="http://schemas.microsoft.com/office/drawing/2016/5/13/chartex" xmlns:cx8="http://schemas.microsoft.com/office/drawing/2016/5/14/chartex" xmlns:mc="http://schemas.openxmlformats.org/markup-compatibility/2006" xmlns:aink="http://schemas.microsoft.com/office/drawing/2016/ink" xmlns:am3d="http://schemas.microsoft.com/office/drawing/2017/model3d" xmlns:o="urn:schemas-microsoft-com:office:office" xmlns:oel="http://schemas.microsoft.com/office/2019/extlst" xmlns:r="http://schemas.openxmlformats.org/officeDocument/2006/relationships" xmlns:m="http://schemas.openxmlformats.org/officeDocument/2006/math" xmlns:v="urn:schemas-microsoft-com:vml" xmlns:wp14="http://schemas.microsoft.com/office/word/2010/wordprocessingDrawing" xmlns:wp="http://schemas.openxmlformats.org/drawingml/2006/wordprocessingDrawing" xmlns:w10="urn:schemas-microsoft-com:office:word" xmlns:w="http://schemas.openxmlformats.org/wordprocessingml/2006/main" xmlns:w14="http://schemas.microsoft.com/office/word/2010/wordml" xmlns:w15="http://schemas.microsoft.com/office/word/2012/wordml" xmlns:w16cex="http://schemas.microsoft.com/office/word/2018/wordml/cex" xmlns:w16cid="http://schemas.microsoft.com/office/word/2016/wordml/cid" xmlns:w16="http://schemas.microsoft.com/office/word/2018/wordml" xmlns:w16sdtdh="http://schemas.microsoft.com/office/word/2020/wordml/sdtdatahash" xmlns:w16se="http://schemas.microsoft.com/office/word/2015/wordml/symex" xmlns:wpg="http://schemas.microsoft.com/office/word/2010/wordprocessingGroup" xmlns:wpi="http://schemas.microsoft.com/office/word/2010/wordprocessingInk" xmlns:wne="http://schemas.microsoft.com/office/word/2006/wordml" xmlns:wps="http://schemas.microsoft.com/office/word/2010/wordprocessingShape" mc:Ignorable="w14 w15 w16se w16cid w16 w16cex w16sdtdh wp14">
+<w:glossaryDocument xmlns:wpc="http://schemas.microsoft.com/office/word/2010/wordprocessingCanvas" xmlns:cx="http://schemas.microsoft.com/office/drawing/2014/chartex" xmlns:cx1="http://schemas.microsoft.com/office/drawing/2015/9/8/chartex" xmlns:cx2="http://schemas.microsoft.com/office/drawing/2015/10/21/chartex" xmlns:cx3="http://schemas.microsoft.com/office/drawing/2016/5/9/chartex" xmlns:cx4="http://schemas.microsoft.com/office/drawing/2016/5/10/chartex" xmlns:cx5="http://schemas.microsoft.com/office/drawing/2016/5/11/chartex" xmlns:cx6="http://schemas.microsoft.com/office/drawing/2016/5/12/chartex" xmlns:cx7="http://schemas.microsoft.com/office/drawing/2016/5/13/chartex" xmlns:cx8="http://schemas.microsoft.com/office/drawing/2016/5/14/chartex" xmlns:mc="http://schemas.openxmlformats.org/markup-compatibility/2006" xmlns:aink="http://schemas.microsoft.com/office/drawing/2016/ink" xmlns:am3d="http://schemas.microsoft.com/office/drawing/2017/model3d" xmlns:o="urn:schemas-microsoft-com:office:office" xmlns:oel="http://schemas.microsoft.com/office/2019/extlst" xmlns:r="http://schemas.openxmlformats.org/officeDocument/2006/relationships" xmlns:m="http://schemas.openxmlformats.org/officeDocument/2006/math" xmlns:v="urn:schemas-microsoft-com:vml" xmlns:wp14="http://schemas.microsoft.com/office/word/2010/wordprocessingDrawing" xmlns:wp="http://schemas.openxmlformats.org/drawingml/2006/wordprocessingDrawing" xmlns:w10="urn:schemas-microsoft-com:office:word" xmlns:w="http://schemas.openxmlformats.org/wordprocessingml/2006/main" xmlns:w14="http://schemas.microsoft.com/office/word/2010/wordml" xmlns:w15="http://schemas.microsoft.com/office/word/2012/wordml" xmlns:w16cex="http://schemas.microsoft.com/office/word/2018/wordml/cex" xmlns:w16cid="http://schemas.microsoft.com/office/word/2016/wordml/cid" xmlns:w16="http://schemas.microsoft.com/office/word/2018/wordml" xmlns:w16du="http://schemas.microsoft.com/office/word/2023/wordml/word16du" xmlns:w16sdtdh="http://schemas.microsoft.com/office/word/2020/wordml/sdtdatahash" xmlns:w16se="http://schemas.microsoft.com/office/word/2015/wordml/symex" xmlns:wpg="http://schemas.microsoft.com/office/word/2010/wordprocessingGroup" xmlns:wpi="http://schemas.microsoft.com/office/word/2010/wordprocessingInk" xmlns:wne="http://schemas.microsoft.com/office/word/2006/wordml" xmlns:wps="http://schemas.microsoft.com/office/word/2010/wordprocessingShape" mc:Ignorable="w14 w15 w16se w16cid w16 w16cex w16sdtdh w16du wp14">
   <w:docParts>
     <w:docPart>
       <w:docPartPr>
@@ -6316,7 +6362,7 @@
 </file>
 
 <file path=word/glossary/fontTable.xml><?xml version="1.0" encoding="utf-8"?>
-<w:fonts xmlns:mc="http://schemas.openxmlformats.org/markup-compatibility/2006" xmlns:r="http://schemas.openxmlformats.org/officeDocument/2006/relationships" xmlns:w="http://schemas.openxmlformats.org/wordprocessingml/2006/main" xmlns:w14="http://schemas.microsoft.com/office/word/2010/wordml" xmlns:w15="http://schemas.microsoft.com/office/word/2012/wordml" xmlns:w16cex="http://schemas.microsoft.com/office/word/2018/wordml/cex" xmlns:w16cid="http://schemas.microsoft.com/office/word/2016/wordml/cid" xmlns:w16="http://schemas.microsoft.com/office/word/2018/wordml" xmlns:w16sdtdh="http://schemas.microsoft.com/office/word/2020/wordml/sdtdatahash" xmlns:w16se="http://schemas.microsoft.com/office/word/2015/wordml/symex" mc:Ignorable="w14 w15 w16se w16cid w16 w16cex w16sdtdh">
+<w:fonts xmlns:mc="http://schemas.openxmlformats.org/markup-compatibility/2006" xmlns:r="http://schemas.openxmlformats.org/officeDocument/2006/relationships" xmlns:w="http://schemas.openxmlformats.org/wordprocessingml/2006/main" xmlns:w14="http://schemas.microsoft.com/office/word/2010/wordml" xmlns:w15="http://schemas.microsoft.com/office/word/2012/wordml" xmlns:w16cex="http://schemas.microsoft.com/office/word/2018/wordml/cex" xmlns:w16cid="http://schemas.microsoft.com/office/word/2016/wordml/cid" xmlns:w16="http://schemas.microsoft.com/office/word/2018/wordml" xmlns:w16du="http://schemas.microsoft.com/office/word/2023/wordml/word16du" xmlns:w16sdtdh="http://schemas.microsoft.com/office/word/2020/wordml/sdtdatahash" xmlns:w16se="http://schemas.microsoft.com/office/word/2015/wordml/symex" mc:Ignorable="w14 w15 w16se w16cid w16 w16cex w16sdtdh w16du">
   <w:font w:name="Wingdings">
     <w:panose1 w:val="05000000000000000000"/>
     <w:charset w:val="02"/>
@@ -6382,7 +6428,7 @@
 </file>
 
 <file path=word/glossary/settings.xml><?xml version="1.0" encoding="utf-8"?>
-<w:settings xmlns:mc="http://schemas.openxmlformats.org/markup-compatibility/2006" xmlns:o="urn:schemas-microsoft-com:office:office" xmlns:r="http://schemas.openxmlformats.org/officeDocument/2006/relationships" xmlns:m="http://schemas.openxmlformats.org/officeDocument/2006/math" xmlns:v="urn:schemas-microsoft-com:vml" xmlns:w10="urn:schemas-microsoft-com:office:word" xmlns:w="http://schemas.openxmlformats.org/wordprocessingml/2006/main" xmlns:w14="http://schemas.microsoft.com/office/word/2010/wordml" xmlns:w15="http://schemas.microsoft.com/office/word/2012/wordml" xmlns:w16cex="http://schemas.microsoft.com/office/word/2018/wordml/cex" xmlns:w16cid="http://schemas.microsoft.com/office/word/2016/wordml/cid" xmlns:w16="http://schemas.microsoft.com/office/word/2018/wordml" xmlns:w16sdtdh="http://schemas.microsoft.com/office/word/2020/wordml/sdtdatahash" xmlns:w16se="http://schemas.microsoft.com/office/word/2015/wordml/symex" xmlns:sl="http://schemas.openxmlformats.org/schemaLibrary/2006/main" mc:Ignorable="w14 w15 w16se w16cid w16 w16cex w16sdtdh">
+<w:settings xmlns:mc="http://schemas.openxmlformats.org/markup-compatibility/2006" xmlns:o="urn:schemas-microsoft-com:office:office" xmlns:r="http://schemas.openxmlformats.org/officeDocument/2006/relationships" xmlns:m="http://schemas.openxmlformats.org/officeDocument/2006/math" xmlns:v="urn:schemas-microsoft-com:vml" xmlns:w10="urn:schemas-microsoft-com:office:word" xmlns:w="http://schemas.openxmlformats.org/wordprocessingml/2006/main" xmlns:w14="http://schemas.microsoft.com/office/word/2010/wordml" xmlns:w15="http://schemas.microsoft.com/office/word/2012/wordml" xmlns:w16cex="http://schemas.microsoft.com/office/word/2018/wordml/cex" xmlns:w16cid="http://schemas.microsoft.com/office/word/2016/wordml/cid" xmlns:w16="http://schemas.microsoft.com/office/word/2018/wordml" xmlns:w16du="http://schemas.microsoft.com/office/word/2023/wordml/word16du" xmlns:w16sdtdh="http://schemas.microsoft.com/office/word/2020/wordml/sdtdatahash" xmlns:w16se="http://schemas.microsoft.com/office/word/2015/wordml/symex" xmlns:sl="http://schemas.openxmlformats.org/schemaLibrary/2006/main" mc:Ignorable="w14 w15 w16se w16cid w16 w16cex w16sdtdh w16du">
   <w:view w:val="normal"/>
   <w:defaultTabStop w:val="708"/>
   <w:hyphenationZone w:val="425"/>
@@ -6404,6 +6450,7 @@
     <w:rsid w:val="007008D4"/>
     <w:rsid w:val="00BC2E03"/>
     <w:rsid w:val="00CF6D45"/>
+    <w:rsid w:val="00EF6085"/>
   </w:rsids>
   <m:mathPr>
     <m:mathFont m:val="Cambria Math"/>
@@ -6427,7 +6474,7 @@
 </file>
 
 <file path=word/glossary/styles.xml><?xml version="1.0" encoding="utf-8"?>
-<w:styles xmlns:mc="http://schemas.openxmlformats.org/markup-compatibility/2006" xmlns:r="http://schemas.openxmlformats.org/officeDocument/2006/relationships" xmlns:w="http://schemas.openxmlformats.org/wordprocessingml/2006/main" xmlns:w14="http://schemas.microsoft.com/office/word/2010/wordml" xmlns:w15="http://schemas.microsoft.com/office/word/2012/wordml" xmlns:w16cex="http://schemas.microsoft.com/office/word/2018/wordml/cex" xmlns:w16cid="http://schemas.microsoft.com/office/word/2016/wordml/cid" xmlns:w16="http://schemas.microsoft.com/office/word/2018/wordml" xmlns:w16sdtdh="http://schemas.microsoft.com/office/word/2020/wordml/sdtdatahash" xmlns:w16se="http://schemas.microsoft.com/office/word/2015/wordml/symex" mc:Ignorable="w14 w15 w16se w16cid w16 w16cex w16sdtdh">
+<w:styles xmlns:mc="http://schemas.openxmlformats.org/markup-compatibility/2006" xmlns:r="http://schemas.openxmlformats.org/officeDocument/2006/relationships" xmlns:w="http://schemas.openxmlformats.org/wordprocessingml/2006/main" xmlns:w14="http://schemas.microsoft.com/office/word/2010/wordml" xmlns:w15="http://schemas.microsoft.com/office/word/2012/wordml" xmlns:w16cex="http://schemas.microsoft.com/office/word/2018/wordml/cex" xmlns:w16cid="http://schemas.microsoft.com/office/word/2016/wordml/cid" xmlns:w16="http://schemas.microsoft.com/office/word/2018/wordml" xmlns:w16du="http://schemas.microsoft.com/office/word/2023/wordml/word16du" xmlns:w16sdtdh="http://schemas.microsoft.com/office/word/2020/wordml/sdtdatahash" xmlns:w16se="http://schemas.microsoft.com/office/word/2015/wordml/symex" mc:Ignorable="w14 w15 w16se w16cid w16 w16cex w16sdtdh w16du">
   <w:docDefaults>
     <w:rPrDefault>
       <w:rPr>
@@ -6992,7 +7039,7 @@
 </file>
 
 <file path=word/glossary/webSettings.xml><?xml version="1.0" encoding="utf-8"?>
-<w:webSettings xmlns:mc="http://schemas.openxmlformats.org/markup-compatibility/2006" xmlns:r="http://schemas.openxmlformats.org/officeDocument/2006/relationships" xmlns:w="http://schemas.openxmlformats.org/wordprocessingml/2006/main" xmlns:w14="http://schemas.microsoft.com/office/word/2010/wordml" xmlns:w15="http://schemas.microsoft.com/office/word/2012/wordml" xmlns:w16cex="http://schemas.microsoft.com/office/word/2018/wordml/cex" xmlns:w16cid="http://schemas.microsoft.com/office/word/2016/wordml/cid" xmlns:w16="http://schemas.microsoft.com/office/word/2018/wordml" xmlns:w16sdtdh="http://schemas.microsoft.com/office/word/2020/wordml/sdtdatahash" xmlns:w16se="http://schemas.microsoft.com/office/word/2015/wordml/symex" mc:Ignorable="w14 w15 w16se w16cid w16 w16cex w16sdtdh">
+<w:webSettings xmlns:mc="http://schemas.openxmlformats.org/markup-compatibility/2006" xmlns:r="http://schemas.openxmlformats.org/officeDocument/2006/relationships" xmlns:w="http://schemas.openxmlformats.org/wordprocessingml/2006/main" xmlns:w14="http://schemas.microsoft.com/office/word/2010/wordml" xmlns:w15="http://schemas.microsoft.com/office/word/2012/wordml" xmlns:w16cex="http://schemas.microsoft.com/office/word/2018/wordml/cex" xmlns:w16cid="http://schemas.microsoft.com/office/word/2016/wordml/cid" xmlns:w16="http://schemas.microsoft.com/office/word/2018/wordml" xmlns:w16du="http://schemas.microsoft.com/office/word/2023/wordml/word16du" xmlns:w16sdtdh="http://schemas.microsoft.com/office/word/2020/wordml/sdtdatahash" xmlns:w16se="http://schemas.microsoft.com/office/word/2015/wordml/symex" mc:Ignorable="w14 w15 w16se w16cid w16 w16cex w16sdtdh w16du">
   <w:optimizeForBrowser/>
   <w:allowPNG/>
 </w:webSettings>

</xml_diff>

<commit_message>
docs: student 3 docs
</commit_message>
<xml_diff>
--- a/reports/Student #3/05 Requirements - Student #3.docx
+++ b/reports/Student #3/05 Requirements - Student #3.docx
@@ -1,6 +1,6 @@
 
 <file path=word/document.xml><?xml version="1.0" encoding="utf-8"?>
-<w:document xmlns:wpc="http://schemas.microsoft.com/office/word/2010/wordprocessingCanvas" xmlns:cx="http://schemas.microsoft.com/office/drawing/2014/chartex" xmlns:cx1="http://schemas.microsoft.com/office/drawing/2015/9/8/chartex" xmlns:cx2="http://schemas.microsoft.com/office/drawing/2015/10/21/chartex" xmlns:cx3="http://schemas.microsoft.com/office/drawing/2016/5/9/chartex" xmlns:cx4="http://schemas.microsoft.com/office/drawing/2016/5/10/chartex" xmlns:cx5="http://schemas.microsoft.com/office/drawing/2016/5/11/chartex" xmlns:cx6="http://schemas.microsoft.com/office/drawing/2016/5/12/chartex" xmlns:cx7="http://schemas.microsoft.com/office/drawing/2016/5/13/chartex" xmlns:cx8="http://schemas.microsoft.com/office/drawing/2016/5/14/chartex" xmlns:mc="http://schemas.openxmlformats.org/markup-compatibility/2006" xmlns:aink="http://schemas.microsoft.com/office/drawing/2016/ink" xmlns:am3d="http://schemas.microsoft.com/office/drawing/2017/model3d" xmlns:o="urn:schemas-microsoft-com:office:office" xmlns:oel="http://schemas.microsoft.com/office/2019/extlst" xmlns:r="http://schemas.openxmlformats.org/officeDocument/2006/relationships" xmlns:m="http://schemas.openxmlformats.org/officeDocument/2006/math" xmlns:v="urn:schemas-microsoft-com:vml" xmlns:wp14="http://schemas.microsoft.com/office/word/2010/wordprocessingDrawing" xmlns:wp="http://schemas.openxmlformats.org/drawingml/2006/wordprocessingDrawing" xmlns:w10="urn:schemas-microsoft-com:office:word" xmlns:w="http://schemas.openxmlformats.org/wordprocessingml/2006/main" xmlns:w14="http://schemas.microsoft.com/office/word/2010/wordml" xmlns:w15="http://schemas.microsoft.com/office/word/2012/wordml" xmlns:w16cex="http://schemas.microsoft.com/office/word/2018/wordml/cex" xmlns:w16cid="http://schemas.microsoft.com/office/word/2016/wordml/cid" xmlns:w16="http://schemas.microsoft.com/office/word/2018/wordml" xmlns:w16sdtdh="http://schemas.microsoft.com/office/word/2020/wordml/sdtdatahash" xmlns:w16se="http://schemas.microsoft.com/office/word/2015/wordml/symex" xmlns:wpg="http://schemas.microsoft.com/office/word/2010/wordprocessingGroup" xmlns:wpi="http://schemas.microsoft.com/office/word/2010/wordprocessingInk" xmlns:wne="http://schemas.microsoft.com/office/word/2006/wordml" xmlns:wps="http://schemas.microsoft.com/office/word/2010/wordprocessingShape" mc:Ignorable="w14 w15 w16se w16cid w16 w16cex w16sdtdh wp14">
+<w:document xmlns:wpc="http://schemas.microsoft.com/office/word/2010/wordprocessingCanvas" xmlns:cx="http://schemas.microsoft.com/office/drawing/2014/chartex" xmlns:cx1="http://schemas.microsoft.com/office/drawing/2015/9/8/chartex" xmlns:cx2="http://schemas.microsoft.com/office/drawing/2015/10/21/chartex" xmlns:cx3="http://schemas.microsoft.com/office/drawing/2016/5/9/chartex" xmlns:cx4="http://schemas.microsoft.com/office/drawing/2016/5/10/chartex" xmlns:cx5="http://schemas.microsoft.com/office/drawing/2016/5/11/chartex" xmlns:cx6="http://schemas.microsoft.com/office/drawing/2016/5/12/chartex" xmlns:cx7="http://schemas.microsoft.com/office/drawing/2016/5/13/chartex" xmlns:cx8="http://schemas.microsoft.com/office/drawing/2016/5/14/chartex" xmlns:mc="http://schemas.openxmlformats.org/markup-compatibility/2006" xmlns:aink="http://schemas.microsoft.com/office/drawing/2016/ink" xmlns:am3d="http://schemas.microsoft.com/office/drawing/2017/model3d" xmlns:o="urn:schemas-microsoft-com:office:office" xmlns:oel="http://schemas.microsoft.com/office/2019/extlst" xmlns:r="http://schemas.openxmlformats.org/officeDocument/2006/relationships" xmlns:m="http://schemas.openxmlformats.org/officeDocument/2006/math" xmlns:v="urn:schemas-microsoft-com:vml" xmlns:wp14="http://schemas.microsoft.com/office/word/2010/wordprocessingDrawing" xmlns:wp="http://schemas.openxmlformats.org/drawingml/2006/wordprocessingDrawing" xmlns:w10="urn:schemas-microsoft-com:office:word" xmlns:w="http://schemas.openxmlformats.org/wordprocessingml/2006/main" xmlns:w14="http://schemas.microsoft.com/office/word/2010/wordml" xmlns:w15="http://schemas.microsoft.com/office/word/2012/wordml" xmlns:w16cex="http://schemas.microsoft.com/office/word/2018/wordml/cex" xmlns:w16cid="http://schemas.microsoft.com/office/word/2016/wordml/cid" xmlns:w16="http://schemas.microsoft.com/office/word/2018/wordml" xmlns:w16du="http://schemas.microsoft.com/office/word/2023/wordml/word16du" xmlns:w16sdtdh="http://schemas.microsoft.com/office/word/2020/wordml/sdtdatahash" xmlns:w16se="http://schemas.microsoft.com/office/word/2015/wordml/symex" xmlns:wpg="http://schemas.microsoft.com/office/word/2010/wordprocessingGroup" xmlns:wpi="http://schemas.microsoft.com/office/word/2010/wordprocessingInk" xmlns:wne="http://schemas.microsoft.com/office/word/2006/wordml" xmlns:wps="http://schemas.microsoft.com/office/word/2010/wordprocessingShape" mc:Ignorable="w14 w15 w16se w16cid w16 w16cex w16sdtdh w16du wp14">
   <w:body>
     <w:p>
       <w:pPr>
@@ -402,23 +402,7 @@
                     <w:rFonts w:asciiTheme="majorHAnsi" w:hAnsiTheme="majorHAnsi" w:cstheme="majorHAnsi"/>
                     <w:lang w:val="es-ES"/>
                   </w:rPr>
-                  <w:t xml:space="preserve">Gómez </w:t>
-                </w:r>
-                <w:proofErr w:type="spellStart"/>
-                <w:r>
-                  <w:rPr>
-                    <w:rFonts w:asciiTheme="majorHAnsi" w:hAnsiTheme="majorHAnsi" w:cstheme="majorHAnsi"/>
-                    <w:lang w:val="es-ES"/>
-                  </w:rPr>
-                  <w:t>Borrallo</w:t>
-                </w:r>
-                <w:proofErr w:type="spellEnd"/>
-                <w:r>
-                  <w:rPr>
-                    <w:rFonts w:asciiTheme="majorHAnsi" w:hAnsiTheme="majorHAnsi" w:cstheme="majorHAnsi"/>
-                    <w:lang w:val="es-ES"/>
-                  </w:rPr>
-                  <w:t>, Juan J</w:t>
+                  <w:t>Gómez Borrallo, Juan J</w:t>
                 </w:r>
                 <w:r>
                   <w:rPr>
@@ -2047,7 +2031,19 @@
             <w:rPr>
               <w:rFonts w:asciiTheme="majorHAnsi" w:hAnsiTheme="majorHAnsi" w:cstheme="majorHAnsi"/>
             </w:rPr>
-            <w:t xml:space="preserve">   </w:t>
+            <w:t xml:space="preserve"> </w:t>
+          </w:r>
+          <w:r>
+            <w:rPr>
+              <w:rFonts w:asciiTheme="majorHAnsi" w:hAnsiTheme="majorHAnsi" w:cstheme="majorHAnsi"/>
+            </w:rPr>
+            <w:t>X</w:t>
+          </w:r>
+          <w:r>
+            <w:rPr>
+              <w:rFonts w:asciiTheme="majorHAnsi" w:hAnsiTheme="majorHAnsi" w:cstheme="majorHAnsi"/>
+            </w:rPr>
+            <w:t xml:space="preserve">  </w:t>
           </w:r>
         </w:sdtContent>
       </w:sdt>
@@ -2281,7 +2277,19 @@
             <w:rPr>
               <w:rFonts w:asciiTheme="majorHAnsi" w:hAnsiTheme="majorHAnsi" w:cstheme="majorHAnsi"/>
             </w:rPr>
-            <w:t xml:space="preserve">    </w:t>
+            <w:t xml:space="preserve"> </w:t>
+          </w:r>
+          <w:r>
+            <w:rPr>
+              <w:rFonts w:asciiTheme="majorHAnsi" w:hAnsiTheme="majorHAnsi" w:cstheme="majorHAnsi"/>
+            </w:rPr>
+            <w:t>X</w:t>
+          </w:r>
+          <w:r>
+            <w:rPr>
+              <w:rFonts w:asciiTheme="majorHAnsi" w:hAnsiTheme="majorHAnsi" w:cstheme="majorHAnsi"/>
+            </w:rPr>
+            <w:t xml:space="preserve">   </w:t>
           </w:r>
         </w:sdtContent>
       </w:sdt>
@@ -2392,7 +2400,21 @@
               <w:rFonts w:asciiTheme="majorHAnsi" w:hAnsiTheme="majorHAnsi" w:cstheme="majorHAnsi"/>
               <w:lang w:val="en-US"/>
             </w:rPr>
-            <w:t xml:space="preserve">    </w:t>
+            <w:t xml:space="preserve"> </w:t>
+          </w:r>
+          <w:r>
+            <w:rPr>
+              <w:rFonts w:asciiTheme="majorHAnsi" w:hAnsiTheme="majorHAnsi" w:cstheme="majorHAnsi"/>
+              <w:lang w:val="en-US"/>
+            </w:rPr>
+            <w:t>X</w:t>
+          </w:r>
+          <w:r>
+            <w:rPr>
+              <w:rFonts w:asciiTheme="majorHAnsi" w:hAnsiTheme="majorHAnsi" w:cstheme="majorHAnsi"/>
+              <w:lang w:val="en-US"/>
+            </w:rPr>
+            <w:t xml:space="preserve">   </w:t>
           </w:r>
         </w:sdtContent>
       </w:sdt>
@@ -3693,7 +3715,19 @@
             <w:rPr>
               <w:rFonts w:asciiTheme="majorHAnsi" w:hAnsiTheme="majorHAnsi" w:cstheme="majorHAnsi"/>
             </w:rPr>
-            <w:t xml:space="preserve">    </w:t>
+            <w:t xml:space="preserve">  </w:t>
+          </w:r>
+          <w:r>
+            <w:rPr>
+              <w:rFonts w:asciiTheme="majorHAnsi" w:hAnsiTheme="majorHAnsi" w:cstheme="majorHAnsi"/>
+            </w:rPr>
+            <w:t>X</w:t>
+          </w:r>
+          <w:r>
+            <w:rPr>
+              <w:rFonts w:asciiTheme="majorHAnsi" w:hAnsiTheme="majorHAnsi" w:cstheme="majorHAnsi"/>
+            </w:rPr>
+            <w:t xml:space="preserve"> </w:t>
           </w:r>
         </w:sdtContent>
       </w:sdt>
@@ -3774,7 +3808,19 @@
             <w:rPr>
               <w:rFonts w:asciiTheme="majorHAnsi" w:hAnsiTheme="majorHAnsi" w:cstheme="majorHAnsi"/>
             </w:rPr>
-            <w:t xml:space="preserve">    </w:t>
+            <w:t xml:space="preserve">  </w:t>
+          </w:r>
+          <w:r>
+            <w:rPr>
+              <w:rFonts w:asciiTheme="majorHAnsi" w:hAnsiTheme="majorHAnsi" w:cstheme="majorHAnsi"/>
+            </w:rPr>
+            <w:t>X</w:t>
+          </w:r>
+          <w:r>
+            <w:rPr>
+              <w:rFonts w:asciiTheme="majorHAnsi" w:hAnsiTheme="majorHAnsi" w:cstheme="majorHAnsi"/>
+            </w:rPr>
+            <w:t xml:space="preserve">  </w:t>
           </w:r>
         </w:sdtContent>
       </w:sdt>
@@ -4452,7 +4498,7 @@
 </file>
 
 <file path=word/numbering.xml><?xml version="1.0" encoding="utf-8"?>
-<w:numbering xmlns:wpc="http://schemas.microsoft.com/office/word/2010/wordprocessingCanvas" xmlns:cx="http://schemas.microsoft.com/office/drawing/2014/chartex" xmlns:cx1="http://schemas.microsoft.com/office/drawing/2015/9/8/chartex" xmlns:cx2="http://schemas.microsoft.com/office/drawing/2015/10/21/chartex" xmlns:cx3="http://schemas.microsoft.com/office/drawing/2016/5/9/chartex" xmlns:cx4="http://schemas.microsoft.com/office/drawing/2016/5/10/chartex" xmlns:cx5="http://schemas.microsoft.com/office/drawing/2016/5/11/chartex" xmlns:cx6="http://schemas.microsoft.com/office/drawing/2016/5/12/chartex" xmlns:cx7="http://schemas.microsoft.com/office/drawing/2016/5/13/chartex" xmlns:cx8="http://schemas.microsoft.com/office/drawing/2016/5/14/chartex" xmlns:mc="http://schemas.openxmlformats.org/markup-compatibility/2006" xmlns:aink="http://schemas.microsoft.com/office/drawing/2016/ink" xmlns:am3d="http://schemas.microsoft.com/office/drawing/2017/model3d" xmlns:o="urn:schemas-microsoft-com:office:office" xmlns:oel="http://schemas.microsoft.com/office/2019/extlst" xmlns:r="http://schemas.openxmlformats.org/officeDocument/2006/relationships" xmlns:m="http://schemas.openxmlformats.org/officeDocument/2006/math" xmlns:v="urn:schemas-microsoft-com:vml" xmlns:wp14="http://schemas.microsoft.com/office/word/2010/wordprocessingDrawing" xmlns:wp="http://schemas.openxmlformats.org/drawingml/2006/wordprocessingDrawing" xmlns:w10="urn:schemas-microsoft-com:office:word" xmlns:w="http://schemas.openxmlformats.org/wordprocessingml/2006/main" xmlns:w14="http://schemas.microsoft.com/office/word/2010/wordml" xmlns:w15="http://schemas.microsoft.com/office/word/2012/wordml" xmlns:w16cex="http://schemas.microsoft.com/office/word/2018/wordml/cex" xmlns:w16cid="http://schemas.microsoft.com/office/word/2016/wordml/cid" xmlns:w16="http://schemas.microsoft.com/office/word/2018/wordml" xmlns:w16sdtdh="http://schemas.microsoft.com/office/word/2020/wordml/sdtdatahash" xmlns:w16se="http://schemas.microsoft.com/office/word/2015/wordml/symex" xmlns:wpg="http://schemas.microsoft.com/office/word/2010/wordprocessingGroup" xmlns:wpi="http://schemas.microsoft.com/office/word/2010/wordprocessingInk" xmlns:wne="http://schemas.microsoft.com/office/word/2006/wordml" xmlns:wps="http://schemas.microsoft.com/office/word/2010/wordprocessingShape" mc:Ignorable="w14 w15 w16se w16cid w16 w16cex w16sdtdh wp14">
+<w:numbering xmlns:wpc="http://schemas.microsoft.com/office/word/2010/wordprocessingCanvas" xmlns:cx="http://schemas.microsoft.com/office/drawing/2014/chartex" xmlns:cx1="http://schemas.microsoft.com/office/drawing/2015/9/8/chartex" xmlns:cx2="http://schemas.microsoft.com/office/drawing/2015/10/21/chartex" xmlns:cx3="http://schemas.microsoft.com/office/drawing/2016/5/9/chartex" xmlns:cx4="http://schemas.microsoft.com/office/drawing/2016/5/10/chartex" xmlns:cx5="http://schemas.microsoft.com/office/drawing/2016/5/11/chartex" xmlns:cx6="http://schemas.microsoft.com/office/drawing/2016/5/12/chartex" xmlns:cx7="http://schemas.microsoft.com/office/drawing/2016/5/13/chartex" xmlns:cx8="http://schemas.microsoft.com/office/drawing/2016/5/14/chartex" xmlns:mc="http://schemas.openxmlformats.org/markup-compatibility/2006" xmlns:aink="http://schemas.microsoft.com/office/drawing/2016/ink" xmlns:am3d="http://schemas.microsoft.com/office/drawing/2017/model3d" xmlns:o="urn:schemas-microsoft-com:office:office" xmlns:oel="http://schemas.microsoft.com/office/2019/extlst" xmlns:r="http://schemas.openxmlformats.org/officeDocument/2006/relationships" xmlns:m="http://schemas.openxmlformats.org/officeDocument/2006/math" xmlns:v="urn:schemas-microsoft-com:vml" xmlns:wp14="http://schemas.microsoft.com/office/word/2010/wordprocessingDrawing" xmlns:wp="http://schemas.openxmlformats.org/drawingml/2006/wordprocessingDrawing" xmlns:w10="urn:schemas-microsoft-com:office:word" xmlns:w="http://schemas.openxmlformats.org/wordprocessingml/2006/main" xmlns:w14="http://schemas.microsoft.com/office/word/2010/wordml" xmlns:w15="http://schemas.microsoft.com/office/word/2012/wordml" xmlns:w16cex="http://schemas.microsoft.com/office/word/2018/wordml/cex" xmlns:w16cid="http://schemas.microsoft.com/office/word/2016/wordml/cid" xmlns:w16="http://schemas.microsoft.com/office/word/2018/wordml" xmlns:w16du="http://schemas.microsoft.com/office/word/2023/wordml/word16du" xmlns:w16sdtdh="http://schemas.microsoft.com/office/word/2020/wordml/sdtdatahash" xmlns:w16se="http://schemas.microsoft.com/office/word/2015/wordml/symex" xmlns:wpg="http://schemas.microsoft.com/office/word/2010/wordprocessingGroup" xmlns:wpi="http://schemas.microsoft.com/office/word/2010/wordprocessingInk" xmlns:wne="http://schemas.microsoft.com/office/word/2006/wordml" xmlns:wps="http://schemas.microsoft.com/office/word/2010/wordprocessingShape" mc:Ignorable="w14 w15 w16se w16cid w16 w16cex w16sdtdh w16du wp14">
   <w:abstractNum w:abstractNumId="0" w15:restartNumberingAfterBreak="0">
     <w:nsid w:val="3C204ED6"/>
     <w:multiLevelType w:val="hybridMultilevel"/>
@@ -4796,7 +4842,7 @@
 </file>
 
 <file path=word/styles.xml><?xml version="1.0" encoding="utf-8"?>
-<w:styles xmlns:mc="http://schemas.openxmlformats.org/markup-compatibility/2006" xmlns:r="http://schemas.openxmlformats.org/officeDocument/2006/relationships" xmlns:w="http://schemas.openxmlformats.org/wordprocessingml/2006/main" xmlns:w14="http://schemas.microsoft.com/office/word/2010/wordml" xmlns:w15="http://schemas.microsoft.com/office/word/2012/wordml" xmlns:w16cex="http://schemas.microsoft.com/office/word/2018/wordml/cex" xmlns:w16cid="http://schemas.microsoft.com/office/word/2016/wordml/cid" xmlns:w16="http://schemas.microsoft.com/office/word/2018/wordml" xmlns:w16sdtdh="http://schemas.microsoft.com/office/word/2020/wordml/sdtdatahash" xmlns:w16se="http://schemas.microsoft.com/office/word/2015/wordml/symex" mc:Ignorable="w14 w15 w16se w16cid w16 w16cex w16sdtdh">
+<w:styles xmlns:mc="http://schemas.openxmlformats.org/markup-compatibility/2006" xmlns:r="http://schemas.openxmlformats.org/officeDocument/2006/relationships" xmlns:w="http://schemas.openxmlformats.org/wordprocessingml/2006/main" xmlns:w14="http://schemas.microsoft.com/office/word/2010/wordml" xmlns:w15="http://schemas.microsoft.com/office/word/2012/wordml" xmlns:w16cex="http://schemas.microsoft.com/office/word/2018/wordml/cex" xmlns:w16cid="http://schemas.microsoft.com/office/word/2016/wordml/cid" xmlns:w16="http://schemas.microsoft.com/office/word/2018/wordml" xmlns:w16du="http://schemas.microsoft.com/office/word/2023/wordml/word16du" xmlns:w16sdtdh="http://schemas.microsoft.com/office/word/2020/wordml/sdtdatahash" xmlns:w16se="http://schemas.microsoft.com/office/word/2015/wordml/symex" mc:Ignorable="w14 w15 w16se w16cid w16 w16cex w16sdtdh w16du">
   <w:docDefaults>
     <w:rPrDefault>
       <w:rPr>
@@ -5410,7 +5456,7 @@
 </file>
 
 <file path=word/glossary/document.xml><?xml version="1.0" encoding="utf-8"?>
-<w:glossaryDocument xmlns:wpc="http://schemas.microsoft.com/office/word/2010/wordprocessingCanvas" xmlns:cx="http://schemas.microsoft.com/office/drawing/2014/chartex" xmlns:cx1="http://schemas.microsoft.com/office/drawing/2015/9/8/chartex" xmlns:cx2="http://schemas.microsoft.com/office/drawing/2015/10/21/chartex" xmlns:cx3="http://schemas.microsoft.com/office/drawing/2016/5/9/chartex" xmlns:cx4="http://schemas.microsoft.com/office/drawing/2016/5/10/chartex" xmlns:cx5="http://schemas.microsoft.com/office/drawing/2016/5/11/chartex" xmlns:cx6="http://schemas.microsoft.com/office/drawing/2016/5/12/chartex" xmlns:cx7="http://schemas.microsoft.com/office/drawing/2016/5/13/chartex" xmlns:cx8="http://schemas.microsoft.com/office/drawing/2016/5/14/chartex" xmlns:mc="http://schemas.openxmlformats.org/markup-compatibility/2006" xmlns:aink="http://schemas.microsoft.com/office/drawing/2016/ink" xmlns:am3d="http://schemas.microsoft.com/office/drawing/2017/model3d" xmlns:o="urn:schemas-microsoft-com:office:office" xmlns:oel="http://schemas.microsoft.com/office/2019/extlst" xmlns:r="http://schemas.openxmlformats.org/officeDocument/2006/relationships" xmlns:m="http://schemas.openxmlformats.org/officeDocument/2006/math" xmlns:v="urn:schemas-microsoft-com:vml" xmlns:wp14="http://schemas.microsoft.com/office/word/2010/wordprocessingDrawing" xmlns:wp="http://schemas.openxmlformats.org/drawingml/2006/wordprocessingDrawing" xmlns:w10="urn:schemas-microsoft-com:office:word" xmlns:w="http://schemas.openxmlformats.org/wordprocessingml/2006/main" xmlns:w14="http://schemas.microsoft.com/office/word/2010/wordml" xmlns:w15="http://schemas.microsoft.com/office/word/2012/wordml" xmlns:w16cex="http://schemas.microsoft.com/office/word/2018/wordml/cex" xmlns:w16cid="http://schemas.microsoft.com/office/word/2016/wordml/cid" xmlns:w16="http://schemas.microsoft.com/office/word/2018/wordml" xmlns:w16sdtdh="http://schemas.microsoft.com/office/word/2020/wordml/sdtdatahash" xmlns:w16se="http://schemas.microsoft.com/office/word/2015/wordml/symex" xmlns:wpg="http://schemas.microsoft.com/office/word/2010/wordprocessingGroup" xmlns:wpi="http://schemas.microsoft.com/office/word/2010/wordprocessingInk" xmlns:wne="http://schemas.microsoft.com/office/word/2006/wordml" xmlns:wps="http://schemas.microsoft.com/office/word/2010/wordprocessingShape" mc:Ignorable="w14 w15 w16se w16cid w16 w16cex w16sdtdh wp14">
+<w:glossaryDocument xmlns:wpc="http://schemas.microsoft.com/office/word/2010/wordprocessingCanvas" xmlns:cx="http://schemas.microsoft.com/office/drawing/2014/chartex" xmlns:cx1="http://schemas.microsoft.com/office/drawing/2015/9/8/chartex" xmlns:cx2="http://schemas.microsoft.com/office/drawing/2015/10/21/chartex" xmlns:cx3="http://schemas.microsoft.com/office/drawing/2016/5/9/chartex" xmlns:cx4="http://schemas.microsoft.com/office/drawing/2016/5/10/chartex" xmlns:cx5="http://schemas.microsoft.com/office/drawing/2016/5/11/chartex" xmlns:cx6="http://schemas.microsoft.com/office/drawing/2016/5/12/chartex" xmlns:cx7="http://schemas.microsoft.com/office/drawing/2016/5/13/chartex" xmlns:cx8="http://schemas.microsoft.com/office/drawing/2016/5/14/chartex" xmlns:mc="http://schemas.openxmlformats.org/markup-compatibility/2006" xmlns:aink="http://schemas.microsoft.com/office/drawing/2016/ink" xmlns:am3d="http://schemas.microsoft.com/office/drawing/2017/model3d" xmlns:o="urn:schemas-microsoft-com:office:office" xmlns:oel="http://schemas.microsoft.com/office/2019/extlst" xmlns:r="http://schemas.openxmlformats.org/officeDocument/2006/relationships" xmlns:m="http://schemas.openxmlformats.org/officeDocument/2006/math" xmlns:v="urn:schemas-microsoft-com:vml" xmlns:wp14="http://schemas.microsoft.com/office/word/2010/wordprocessingDrawing" xmlns:wp="http://schemas.openxmlformats.org/drawingml/2006/wordprocessingDrawing" xmlns:w10="urn:schemas-microsoft-com:office:word" xmlns:w="http://schemas.openxmlformats.org/wordprocessingml/2006/main" xmlns:w14="http://schemas.microsoft.com/office/word/2010/wordml" xmlns:w15="http://schemas.microsoft.com/office/word/2012/wordml" xmlns:w16cex="http://schemas.microsoft.com/office/word/2018/wordml/cex" xmlns:w16cid="http://schemas.microsoft.com/office/word/2016/wordml/cid" xmlns:w16="http://schemas.microsoft.com/office/word/2018/wordml" xmlns:w16du="http://schemas.microsoft.com/office/word/2023/wordml/word16du" xmlns:w16sdtdh="http://schemas.microsoft.com/office/word/2020/wordml/sdtdatahash" xmlns:w16se="http://schemas.microsoft.com/office/word/2015/wordml/symex" xmlns:wpg="http://schemas.microsoft.com/office/word/2010/wordprocessingGroup" xmlns:wpi="http://schemas.microsoft.com/office/word/2010/wordprocessingInk" xmlns:wne="http://schemas.microsoft.com/office/word/2006/wordml" xmlns:wps="http://schemas.microsoft.com/office/word/2010/wordprocessingShape" mc:Ignorable="w14 w15 w16se w16cid w16 w16cex w16sdtdh w16du wp14">
   <w:docParts>
     <w:docPart>
       <w:docPartPr>
@@ -6316,7 +6362,7 @@
 </file>
 
 <file path=word/glossary/fontTable.xml><?xml version="1.0" encoding="utf-8"?>
-<w:fonts xmlns:mc="http://schemas.openxmlformats.org/markup-compatibility/2006" xmlns:r="http://schemas.openxmlformats.org/officeDocument/2006/relationships" xmlns:w="http://schemas.openxmlformats.org/wordprocessingml/2006/main" xmlns:w14="http://schemas.microsoft.com/office/word/2010/wordml" xmlns:w15="http://schemas.microsoft.com/office/word/2012/wordml" xmlns:w16cex="http://schemas.microsoft.com/office/word/2018/wordml/cex" xmlns:w16cid="http://schemas.microsoft.com/office/word/2016/wordml/cid" xmlns:w16="http://schemas.microsoft.com/office/word/2018/wordml" xmlns:w16sdtdh="http://schemas.microsoft.com/office/word/2020/wordml/sdtdatahash" xmlns:w16se="http://schemas.microsoft.com/office/word/2015/wordml/symex" mc:Ignorable="w14 w15 w16se w16cid w16 w16cex w16sdtdh">
+<w:fonts xmlns:mc="http://schemas.openxmlformats.org/markup-compatibility/2006" xmlns:r="http://schemas.openxmlformats.org/officeDocument/2006/relationships" xmlns:w="http://schemas.openxmlformats.org/wordprocessingml/2006/main" xmlns:w14="http://schemas.microsoft.com/office/word/2010/wordml" xmlns:w15="http://schemas.microsoft.com/office/word/2012/wordml" xmlns:w16cex="http://schemas.microsoft.com/office/word/2018/wordml/cex" xmlns:w16cid="http://schemas.microsoft.com/office/word/2016/wordml/cid" xmlns:w16="http://schemas.microsoft.com/office/word/2018/wordml" xmlns:w16du="http://schemas.microsoft.com/office/word/2023/wordml/word16du" xmlns:w16sdtdh="http://schemas.microsoft.com/office/word/2020/wordml/sdtdatahash" xmlns:w16se="http://schemas.microsoft.com/office/word/2015/wordml/symex" mc:Ignorable="w14 w15 w16se w16cid w16 w16cex w16sdtdh w16du">
   <w:font w:name="Wingdings">
     <w:panose1 w:val="05000000000000000000"/>
     <w:charset w:val="02"/>
@@ -6382,7 +6428,7 @@
 </file>
 
 <file path=word/glossary/settings.xml><?xml version="1.0" encoding="utf-8"?>
-<w:settings xmlns:mc="http://schemas.openxmlformats.org/markup-compatibility/2006" xmlns:o="urn:schemas-microsoft-com:office:office" xmlns:r="http://schemas.openxmlformats.org/officeDocument/2006/relationships" xmlns:m="http://schemas.openxmlformats.org/officeDocument/2006/math" xmlns:v="urn:schemas-microsoft-com:vml" xmlns:w10="urn:schemas-microsoft-com:office:word" xmlns:w="http://schemas.openxmlformats.org/wordprocessingml/2006/main" xmlns:w14="http://schemas.microsoft.com/office/word/2010/wordml" xmlns:w15="http://schemas.microsoft.com/office/word/2012/wordml" xmlns:w16cex="http://schemas.microsoft.com/office/word/2018/wordml/cex" xmlns:w16cid="http://schemas.microsoft.com/office/word/2016/wordml/cid" xmlns:w16="http://schemas.microsoft.com/office/word/2018/wordml" xmlns:w16sdtdh="http://schemas.microsoft.com/office/word/2020/wordml/sdtdatahash" xmlns:w16se="http://schemas.microsoft.com/office/word/2015/wordml/symex" xmlns:sl="http://schemas.openxmlformats.org/schemaLibrary/2006/main" mc:Ignorable="w14 w15 w16se w16cid w16 w16cex w16sdtdh">
+<w:settings xmlns:mc="http://schemas.openxmlformats.org/markup-compatibility/2006" xmlns:o="urn:schemas-microsoft-com:office:office" xmlns:r="http://schemas.openxmlformats.org/officeDocument/2006/relationships" xmlns:m="http://schemas.openxmlformats.org/officeDocument/2006/math" xmlns:v="urn:schemas-microsoft-com:vml" xmlns:w10="urn:schemas-microsoft-com:office:word" xmlns:w="http://schemas.openxmlformats.org/wordprocessingml/2006/main" xmlns:w14="http://schemas.microsoft.com/office/word/2010/wordml" xmlns:w15="http://schemas.microsoft.com/office/word/2012/wordml" xmlns:w16cex="http://schemas.microsoft.com/office/word/2018/wordml/cex" xmlns:w16cid="http://schemas.microsoft.com/office/word/2016/wordml/cid" xmlns:w16="http://schemas.microsoft.com/office/word/2018/wordml" xmlns:w16du="http://schemas.microsoft.com/office/word/2023/wordml/word16du" xmlns:w16sdtdh="http://schemas.microsoft.com/office/word/2020/wordml/sdtdatahash" xmlns:w16se="http://schemas.microsoft.com/office/word/2015/wordml/symex" xmlns:sl="http://schemas.openxmlformats.org/schemaLibrary/2006/main" mc:Ignorable="w14 w15 w16se w16cid w16 w16cex w16sdtdh w16du">
   <w:view w:val="normal"/>
   <w:defaultTabStop w:val="708"/>
   <w:hyphenationZone w:val="425"/>
@@ -6404,6 +6450,7 @@
     <w:rsid w:val="007008D4"/>
     <w:rsid w:val="00BC2E03"/>
     <w:rsid w:val="00CF6D45"/>
+    <w:rsid w:val="00EF6085"/>
   </w:rsids>
   <m:mathPr>
     <m:mathFont m:val="Cambria Math"/>
@@ -6427,7 +6474,7 @@
 </file>
 
 <file path=word/glossary/styles.xml><?xml version="1.0" encoding="utf-8"?>
-<w:styles xmlns:mc="http://schemas.openxmlformats.org/markup-compatibility/2006" xmlns:r="http://schemas.openxmlformats.org/officeDocument/2006/relationships" xmlns:w="http://schemas.openxmlformats.org/wordprocessingml/2006/main" xmlns:w14="http://schemas.microsoft.com/office/word/2010/wordml" xmlns:w15="http://schemas.microsoft.com/office/word/2012/wordml" xmlns:w16cex="http://schemas.microsoft.com/office/word/2018/wordml/cex" xmlns:w16cid="http://schemas.microsoft.com/office/word/2016/wordml/cid" xmlns:w16="http://schemas.microsoft.com/office/word/2018/wordml" xmlns:w16sdtdh="http://schemas.microsoft.com/office/word/2020/wordml/sdtdatahash" xmlns:w16se="http://schemas.microsoft.com/office/word/2015/wordml/symex" mc:Ignorable="w14 w15 w16se w16cid w16 w16cex w16sdtdh">
+<w:styles xmlns:mc="http://schemas.openxmlformats.org/markup-compatibility/2006" xmlns:r="http://schemas.openxmlformats.org/officeDocument/2006/relationships" xmlns:w="http://schemas.openxmlformats.org/wordprocessingml/2006/main" xmlns:w14="http://schemas.microsoft.com/office/word/2010/wordml" xmlns:w15="http://schemas.microsoft.com/office/word/2012/wordml" xmlns:w16cex="http://schemas.microsoft.com/office/word/2018/wordml/cex" xmlns:w16cid="http://schemas.microsoft.com/office/word/2016/wordml/cid" xmlns:w16="http://schemas.microsoft.com/office/word/2018/wordml" xmlns:w16du="http://schemas.microsoft.com/office/word/2023/wordml/word16du" xmlns:w16sdtdh="http://schemas.microsoft.com/office/word/2020/wordml/sdtdatahash" xmlns:w16se="http://schemas.microsoft.com/office/word/2015/wordml/symex" mc:Ignorable="w14 w15 w16se w16cid w16 w16cex w16sdtdh w16du">
   <w:docDefaults>
     <w:rPrDefault>
       <w:rPr>
@@ -6992,7 +7039,7 @@
 </file>
 
 <file path=word/glossary/webSettings.xml><?xml version="1.0" encoding="utf-8"?>
-<w:webSettings xmlns:mc="http://schemas.openxmlformats.org/markup-compatibility/2006" xmlns:r="http://schemas.openxmlformats.org/officeDocument/2006/relationships" xmlns:w="http://schemas.openxmlformats.org/wordprocessingml/2006/main" xmlns:w14="http://schemas.microsoft.com/office/word/2010/wordml" xmlns:w15="http://schemas.microsoft.com/office/word/2012/wordml" xmlns:w16cex="http://schemas.microsoft.com/office/word/2018/wordml/cex" xmlns:w16cid="http://schemas.microsoft.com/office/word/2016/wordml/cid" xmlns:w16="http://schemas.microsoft.com/office/word/2018/wordml" xmlns:w16sdtdh="http://schemas.microsoft.com/office/word/2020/wordml/sdtdatahash" xmlns:w16se="http://schemas.microsoft.com/office/word/2015/wordml/symex" mc:Ignorable="w14 w15 w16se w16cid w16 w16cex w16sdtdh">
+<w:webSettings xmlns:mc="http://schemas.openxmlformats.org/markup-compatibility/2006" xmlns:r="http://schemas.openxmlformats.org/officeDocument/2006/relationships" xmlns:w="http://schemas.openxmlformats.org/wordprocessingml/2006/main" xmlns:w14="http://schemas.microsoft.com/office/word/2010/wordml" xmlns:w15="http://schemas.microsoft.com/office/word/2012/wordml" xmlns:w16cex="http://schemas.microsoft.com/office/word/2018/wordml/cex" xmlns:w16cid="http://schemas.microsoft.com/office/word/2016/wordml/cid" xmlns:w16="http://schemas.microsoft.com/office/word/2018/wordml" xmlns:w16du="http://schemas.microsoft.com/office/word/2023/wordml/word16du" xmlns:w16sdtdh="http://schemas.microsoft.com/office/word/2020/wordml/sdtdatahash" xmlns:w16se="http://schemas.microsoft.com/office/word/2015/wordml/symex" mc:Ignorable="w14 w15 w16se w16cid w16 w16cex w16sdtdh w16du">
   <w:optimizeForBrowser/>
   <w:allowPNG/>
 </w:webSettings>

</xml_diff>

<commit_message>
feat: añadidos excel y correcciones UML
</commit_message>
<xml_diff>
--- a/reports/Student #3/05 Requirements - Student #3.docx
+++ b/reports/Student #3/05 Requirements - Student #3.docx
@@ -335,12 +335,14 @@
                   </w:rPr>
                   <w:t xml:space="preserve"> </w:t>
                 </w:r>
+                <w:proofErr w:type="spellStart"/>
                 <w:r>
                   <w:rPr>
                     <w:rFonts w:asciiTheme="majorHAnsi" w:hAnsiTheme="majorHAnsi" w:cstheme="majorHAnsi"/>
                   </w:rPr>
                   <w:t>juagombor</w:t>
                 </w:r>
+                <w:proofErr w:type="spellEnd"/>
                 <w:r>
                   <w:rPr>
                     <w:rFonts w:asciiTheme="majorHAnsi" w:hAnsiTheme="majorHAnsi" w:cstheme="majorHAnsi"/>
@@ -2681,7 +2683,19 @@
             <w:rPr>
               <w:rFonts w:asciiTheme="majorHAnsi" w:hAnsiTheme="majorHAnsi" w:cstheme="majorHAnsi"/>
             </w:rPr>
-            <w:t xml:space="preserve">    </w:t>
+            <w:t xml:space="preserve">  </w:t>
+          </w:r>
+          <w:r>
+            <w:rPr>
+              <w:rFonts w:asciiTheme="majorHAnsi" w:hAnsiTheme="majorHAnsi" w:cstheme="majorHAnsi"/>
+            </w:rPr>
+            <w:t>X</w:t>
+          </w:r>
+          <w:r>
+            <w:rPr>
+              <w:rFonts w:asciiTheme="majorHAnsi" w:hAnsiTheme="majorHAnsi" w:cstheme="majorHAnsi"/>
+            </w:rPr>
+            <w:t xml:space="preserve">  </w:t>
           </w:r>
         </w:sdtContent>
       </w:sdt>
@@ -2733,6 +2747,7 @@
         <w:sdtPr>
           <w:rPr>
             <w:rFonts w:asciiTheme="majorHAnsi" w:hAnsiTheme="majorHAnsi" w:cstheme="majorHAnsi"/>
+            <w:u w:val="single"/>
           </w:rPr>
           <w:tag w:val="Verdict"/>
           <w:id w:val="-645672477"/>
@@ -2746,8 +2761,23 @@
           <w:r>
             <w:rPr>
               <w:rFonts w:asciiTheme="majorHAnsi" w:hAnsiTheme="majorHAnsi" w:cstheme="majorHAnsi"/>
-            </w:rPr>
-            <w:t xml:space="preserve">    </w:t>
+              <w:u w:val="single"/>
+            </w:rPr>
+            <w:t xml:space="preserve">  </w:t>
+          </w:r>
+          <w:r>
+            <w:rPr>
+              <w:rFonts w:asciiTheme="majorHAnsi" w:hAnsiTheme="majorHAnsi" w:cstheme="majorHAnsi"/>
+              <w:u w:val="single"/>
+            </w:rPr>
+            <w:t>X</w:t>
+          </w:r>
+          <w:r>
+            <w:rPr>
+              <w:rFonts w:asciiTheme="majorHAnsi" w:hAnsiTheme="majorHAnsi" w:cstheme="majorHAnsi"/>
+              <w:u w:val="single"/>
+            </w:rPr>
+            <w:t xml:space="preserve">  </w:t>
           </w:r>
         </w:sdtContent>
       </w:sdt>
@@ -6456,7 +6486,6 @@
     <w:sig w:usb0="E0002EFF" w:usb1="C0007843" w:usb2="00000009" w:usb3="00000000" w:csb0="000001FF" w:csb1="00000000"/>
   </w:font>
   <w:font w:name="Calibri">
-    <w:altName w:val="Calibri"/>
     <w:panose1 w:val="020F0502020204030204"/>
     <w:charset w:val="00"/>
     <w:family w:val="swiss"/>
@@ -6511,6 +6540,7 @@
     <w:rsidRoot w:val="00BC2E03"/>
     <w:rsid w:val="002B65EA"/>
     <w:rsid w:val="003564C2"/>
+    <w:rsid w:val="003A3BD6"/>
     <w:rsid w:val="003A6C9D"/>
     <w:rsid w:val="00450957"/>
     <w:rsid w:val="006B1A2F"/>
@@ -6519,6 +6549,7 @@
     <w:rsid w:val="00CB5A46"/>
     <w:rsid w:val="00CF6D45"/>
     <w:rsid w:val="00EF6085"/>
+    <w:rsid w:val="00F83AC4"/>
   </w:rsids>
   <m:mathPr>
     <m:mathFont m:val="Cambria Math"/>

</xml_diff>

<commit_message>
test: refactorizado test publish
</commit_message>
<xml_diff>
--- a/reports/Student #3/05 Requirements - Student #3.docx
+++ b/reports/Student #3/05 Requirements - Student #3.docx
@@ -335,14 +335,12 @@
                   </w:rPr>
                   <w:t xml:space="preserve"> </w:t>
                 </w:r>
-                <w:proofErr w:type="spellStart"/>
                 <w:r>
                   <w:rPr>
                     <w:rFonts w:asciiTheme="majorHAnsi" w:hAnsiTheme="majorHAnsi" w:cstheme="majorHAnsi"/>
                   </w:rPr>
                   <w:t>juagombor</w:t>
                 </w:r>
-                <w:proofErr w:type="spellEnd"/>
                 <w:r>
                   <w:rPr>
                     <w:rFonts w:asciiTheme="majorHAnsi" w:hAnsiTheme="majorHAnsi" w:cstheme="majorHAnsi"/>
@@ -4487,7 +4485,19 @@
             <w:rPr>
               <w:rFonts w:asciiTheme="majorHAnsi" w:hAnsiTheme="majorHAnsi" w:cstheme="majorHAnsi"/>
             </w:rPr>
-            <w:t xml:space="preserve">    </w:t>
+            <w:t xml:space="preserve"> </w:t>
+          </w:r>
+          <w:r>
+            <w:rPr>
+              <w:rFonts w:asciiTheme="majorHAnsi" w:hAnsiTheme="majorHAnsi" w:cstheme="majorHAnsi"/>
+            </w:rPr>
+            <w:t>X</w:t>
+          </w:r>
+          <w:r>
+            <w:rPr>
+              <w:rFonts w:asciiTheme="majorHAnsi" w:hAnsiTheme="majorHAnsi" w:cstheme="majorHAnsi"/>
+            </w:rPr>
+            <w:t xml:space="preserve">  </w:t>
           </w:r>
         </w:sdtContent>
       </w:sdt>
@@ -4538,7 +4548,19 @@
             <w:rPr>
               <w:rFonts w:asciiTheme="majorHAnsi" w:hAnsiTheme="majorHAnsi" w:cstheme="majorHAnsi"/>
             </w:rPr>
-            <w:t xml:space="preserve">    </w:t>
+            <w:t xml:space="preserve">  </w:t>
+          </w:r>
+          <w:r>
+            <w:rPr>
+              <w:rFonts w:asciiTheme="majorHAnsi" w:hAnsiTheme="majorHAnsi" w:cstheme="majorHAnsi"/>
+            </w:rPr>
+            <w:t>X</w:t>
+          </w:r>
+          <w:r>
+            <w:rPr>
+              <w:rFonts w:asciiTheme="majorHAnsi" w:hAnsiTheme="majorHAnsi" w:cstheme="majorHAnsi"/>
+            </w:rPr>
+            <w:t xml:space="preserve"> </w:t>
           </w:r>
         </w:sdtContent>
       </w:sdt>
@@ -6544,7 +6566,9 @@
     <w:rsid w:val="003A6C9D"/>
     <w:rsid w:val="00450957"/>
     <w:rsid w:val="006B1A2F"/>
+    <w:rsid w:val="006B4899"/>
     <w:rsid w:val="007008D4"/>
+    <w:rsid w:val="00A02E5E"/>
     <w:rsid w:val="00BC2E03"/>
     <w:rsid w:val="00CB5A46"/>
     <w:rsid w:val="00CF6D45"/>

</xml_diff>